<commit_message>
Premier cours - Modification du fichier Word.
</commit_message>
<xml_diff>
--- a/ModeleDossierArchitecture.docx
+++ b/ModeleDossierArchitecture.docx
@@ -332,8 +332,20 @@
                                       <w:sz w:val="36"/>
                                       <w:szCs w:val="36"/>
                                     </w:rPr>
-                                    <w:t>Membre 1</w:t>
+                                    <w:t>Antoine Mailhot</w:t>
                                   </w:r>
+                                </w:p>
+                                <w:p>
+                                  <w:pPr>
+                                    <w:pStyle w:val="Sansinterligne"/>
+                                    <w:spacing w:before="240"/>
+                                    <w:rPr>
+                                      <w:caps/>
+                                      <w:color w:val="5E5E5E" w:themeColor="text2"/>
+                                      <w:sz w:val="36"/>
+                                      <w:szCs w:val="36"/>
+                                    </w:rPr>
+                                  </w:pPr>
                                   <w:r>
                                     <w:rPr>
                                       <w:caps/>
@@ -341,9 +353,20 @@
                                       <w:sz w:val="36"/>
                                       <w:szCs w:val="36"/>
                                     </w:rPr>
-                                    <w:br/>
-                                    <w:t>Membre …</w:t>
+                                    <w:t>Tristan Skoda</w:t>
                                   </w:r>
+                                </w:p>
+                                <w:p>
+                                  <w:pPr>
+                                    <w:pStyle w:val="Sansinterligne"/>
+                                    <w:spacing w:before="240"/>
+                                    <w:rPr>
+                                      <w:caps/>
+                                      <w:color w:val="5E5E5E" w:themeColor="text2"/>
+                                      <w:sz w:val="36"/>
+                                      <w:szCs w:val="36"/>
+                                    </w:rPr>
+                                  </w:pPr>
                                   <w:r>
                                     <w:rPr>
                                       <w:caps/>
@@ -351,9 +374,20 @@
                                       <w:sz w:val="36"/>
                                       <w:szCs w:val="36"/>
                                     </w:rPr>
-                                    <w:br/>
-                                    <w:t xml:space="preserve">Membre </w:t>
+                                    <w:t>Christopher HAmel</w:t>
                                   </w:r>
+                                </w:p>
+                                <w:p>
+                                  <w:pPr>
+                                    <w:pStyle w:val="Sansinterligne"/>
+                                    <w:spacing w:before="240"/>
+                                    <w:rPr>
+                                      <w:caps/>
+                                      <w:color w:val="5E5E5E" w:themeColor="text2"/>
+                                      <w:sz w:val="36"/>
+                                      <w:szCs w:val="36"/>
+                                    </w:rPr>
+                                  </w:pPr>
                                   <w:r>
                                     <w:rPr>
                                       <w:caps/>
@@ -361,8 +395,20 @@
                                       <w:sz w:val="36"/>
                                       <w:szCs w:val="36"/>
                                     </w:rPr>
-                                    <w:t xml:space="preserve">5 ou </w:t>
+                                    <w:t>Maxime ROY</w:t>
                                   </w:r>
+                                </w:p>
+                                <w:p>
+                                  <w:pPr>
+                                    <w:pStyle w:val="Sansinterligne"/>
+                                    <w:spacing w:before="240"/>
+                                    <w:rPr>
+                                      <w:caps/>
+                                      <w:color w:val="5E5E5E" w:themeColor="text2"/>
+                                      <w:sz w:val="36"/>
+                                      <w:szCs w:val="36"/>
+                                    </w:rPr>
+                                  </w:pPr>
                                   <w:r>
                                     <w:rPr>
                                       <w:caps/>
@@ -370,7 +416,7 @@
                                       <w:sz w:val="36"/>
                                       <w:szCs w:val="36"/>
                                     </w:rPr>
-                                    <w:t>6</w:t>
+                                    <w:t>Gabriel SAntos-Blanchet</w:t>
                                   </w:r>
                                 </w:p>
                               </w:txbxContent>
@@ -578,8 +624,20 @@
                                 <w:sz w:val="36"/>
                                 <w:szCs w:val="36"/>
                               </w:rPr>
-                              <w:t>Membre 1</w:t>
+                              <w:t>Antoine Mailhot</w:t>
                             </w:r>
+                          </w:p>
+                          <w:p>
+                            <w:pPr>
+                              <w:pStyle w:val="Sansinterligne"/>
+                              <w:spacing w:before="240"/>
+                              <w:rPr>
+                                <w:caps/>
+                                <w:color w:val="5E5E5E" w:themeColor="text2"/>
+                                <w:sz w:val="36"/>
+                                <w:szCs w:val="36"/>
+                              </w:rPr>
+                            </w:pPr>
                             <w:r>
                               <w:rPr>
                                 <w:caps/>
@@ -587,9 +645,20 @@
                                 <w:sz w:val="36"/>
                                 <w:szCs w:val="36"/>
                               </w:rPr>
-                              <w:br/>
-                              <w:t>Membre …</w:t>
+                              <w:t>Tristan Skoda</w:t>
                             </w:r>
+                          </w:p>
+                          <w:p>
+                            <w:pPr>
+                              <w:pStyle w:val="Sansinterligne"/>
+                              <w:spacing w:before="240"/>
+                              <w:rPr>
+                                <w:caps/>
+                                <w:color w:val="5E5E5E" w:themeColor="text2"/>
+                                <w:sz w:val="36"/>
+                                <w:szCs w:val="36"/>
+                              </w:rPr>
+                            </w:pPr>
                             <w:r>
                               <w:rPr>
                                 <w:caps/>
@@ -597,9 +666,20 @@
                                 <w:sz w:val="36"/>
                                 <w:szCs w:val="36"/>
                               </w:rPr>
-                              <w:br/>
-                              <w:t xml:space="preserve">Membre </w:t>
+                              <w:t>Christopher HAmel</w:t>
                             </w:r>
+                          </w:p>
+                          <w:p>
+                            <w:pPr>
+                              <w:pStyle w:val="Sansinterligne"/>
+                              <w:spacing w:before="240"/>
+                              <w:rPr>
+                                <w:caps/>
+                                <w:color w:val="5E5E5E" w:themeColor="text2"/>
+                                <w:sz w:val="36"/>
+                                <w:szCs w:val="36"/>
+                              </w:rPr>
+                            </w:pPr>
                             <w:r>
                               <w:rPr>
                                 <w:caps/>
@@ -607,8 +687,20 @@
                                 <w:sz w:val="36"/>
                                 <w:szCs w:val="36"/>
                               </w:rPr>
-                              <w:t xml:space="preserve">5 ou </w:t>
+                              <w:t>Maxime ROY</w:t>
                             </w:r>
+                          </w:p>
+                          <w:p>
+                            <w:pPr>
+                              <w:pStyle w:val="Sansinterligne"/>
+                              <w:spacing w:before="240"/>
+                              <w:rPr>
+                                <w:caps/>
+                                <w:color w:val="5E5E5E" w:themeColor="text2"/>
+                                <w:sz w:val="36"/>
+                                <w:szCs w:val="36"/>
+                              </w:rPr>
+                            </w:pPr>
                             <w:r>
                               <w:rPr>
                                 <w:caps/>
@@ -616,7 +708,7 @@
                                 <w:sz w:val="36"/>
                                 <w:szCs w:val="36"/>
                               </w:rPr>
-                              <w:t>6</w:t>
+                              <w:t>Gabriel SAntos-Blanchet</w:t>
                             </w:r>
                           </w:p>
                         </w:txbxContent>
@@ -637,6 +729,11 @@
     <w:sdt>
       <w:sdtPr>
         <w:rPr>
+          <w:caps w:val="0"/>
+          <w:color w:val="auto"/>
+          <w:spacing w:val="0"/>
+          <w:sz w:val="20"/>
+          <w:szCs w:val="20"/>
           <w:lang w:val="fr-FR"/>
         </w:rPr>
         <w:id w:val="1399094358"/>
@@ -649,11 +746,6 @@
         <w:rPr>
           <w:b/>
           <w:bCs/>
-          <w:caps w:val="0"/>
-          <w:color w:val="auto"/>
-          <w:spacing w:val="0"/>
-          <w:sz w:val="20"/>
-          <w:szCs w:val="20"/>
         </w:rPr>
       </w:sdtEndPr>
       <w:sdtContent>
@@ -1774,6 +1866,7 @@
       </w:pPr>
       <w:bookmarkStart w:id="0" w:name="_Toc499193257"/>
       <w:r>
+        <w:lastRenderedPageBreak/>
         <w:t>Liste des récits u</w:t>
       </w:r>
       <w:r>
@@ -2159,8 +2252,8 @@
         <w:tblLook w:val="04A0" w:firstRow="1" w:lastRow="0" w:firstColumn="1" w:lastColumn="0" w:noHBand="0" w:noVBand="1"/>
       </w:tblPr>
       <w:tblGrid>
-        <w:gridCol w:w="4315"/>
-        <w:gridCol w:w="4315"/>
+        <w:gridCol w:w="4836"/>
+        <w:gridCol w:w="3794"/>
       </w:tblGrid>
       <w:tr>
         <w:tc>
@@ -2173,11 +2266,9 @@
               <w:pStyle w:val="Titre2"/>
               <w:outlineLvl w:val="1"/>
             </w:pPr>
-            <w:bookmarkStart w:id="5" w:name="_Toc499193262"/>
-            <w:r>
-              <w:t>Cinema</w:t>
-            </w:r>
-            <w:bookmarkEnd w:id="5"/>
+            <w:r>
+              <w:t>Connexion</w:t>
+            </w:r>
           </w:p>
         </w:tc>
         <w:tc>
@@ -2190,11 +2281,6 @@
               <w:pStyle w:val="Titre2"/>
               <w:outlineLvl w:val="1"/>
             </w:pPr>
-            <w:bookmarkStart w:id="6" w:name="_Toc499193263"/>
-            <w:r>
-              <w:t>Film</w:t>
-            </w:r>
-            <w:bookmarkEnd w:id="6"/>
           </w:p>
         </w:tc>
       </w:tr>
@@ -2214,10 +2300,10 @@
                 <w:lang w:eastAsia="fr-CA"/>
               </w:rPr>
               <w:drawing>
-                <wp:inline distT="0" distB="0" distL="0" distR="0" wp14:anchorId="7951CAE1" wp14:editId="51E116A5">
-                  <wp:extent cx="2267266" cy="2086266"/>
+                <wp:inline distT="0" distB="0" distL="0" distR="0" wp14:anchorId="0252A27B" wp14:editId="37300527">
+                  <wp:extent cx="2933700" cy="1247775"/>
                   <wp:effectExtent l="0" t="0" r="0" b="9525"/>
-                  <wp:docPr id="6" name="Image 6"/>
+                  <wp:docPr id="1" name="Image 1"/>
                   <wp:cNvGraphicFramePr>
                     <a:graphicFrameLocks xmlns:a="http://schemas.openxmlformats.org/drawingml/2006/main" noChangeAspect="1"/>
                   </wp:cNvGraphicFramePr>
@@ -2225,7 +2311,7 @@
                     <a:graphicData uri="http://schemas.openxmlformats.org/drawingml/2006/picture">
                       <pic:pic xmlns:pic="http://schemas.openxmlformats.org/drawingml/2006/picture">
                         <pic:nvPicPr>
-                          <pic:cNvPr id="6" name="5A4595A.tmp"/>
+                          <pic:cNvPr id="1" name="31C2BE9.tmp"/>
                           <pic:cNvPicPr/>
                         </pic:nvPicPr>
                         <pic:blipFill>
@@ -2243,7 +2329,7 @@
                         <pic:spPr>
                           <a:xfrm>
                             <a:off x="0" y="0"/>
-                            <a:ext cx="2267266" cy="2086266"/>
+                            <a:ext cx="2934119" cy="1247953"/>
                           </a:xfrm>
                           <a:prstGeom prst="rect">
                             <a:avLst/>
@@ -2265,53 +2351,6 @@
             <w:pPr>
               <w:spacing w:before="60" w:after="60"/>
             </w:pPr>
-            <w:r>
-              <w:rPr>
-                <w:noProof/>
-                <w:lang w:eastAsia="fr-CA"/>
-              </w:rPr>
-              <w:drawing>
-                <wp:inline distT="0" distB="0" distL="0" distR="0" wp14:anchorId="432E89FD" wp14:editId="6B7084C7">
-                  <wp:extent cx="2324100" cy="1837660"/>
-                  <wp:effectExtent l="0" t="0" r="0" b="0"/>
-                  <wp:docPr id="7" name="Image 7"/>
-                  <wp:cNvGraphicFramePr>
-                    <a:graphicFrameLocks xmlns:a="http://schemas.openxmlformats.org/drawingml/2006/main" noChangeAspect="1"/>
-                  </wp:cNvGraphicFramePr>
-                  <a:graphic xmlns:a="http://schemas.openxmlformats.org/drawingml/2006/main">
-                    <a:graphicData uri="http://schemas.openxmlformats.org/drawingml/2006/picture">
-                      <pic:pic xmlns:pic="http://schemas.openxmlformats.org/drawingml/2006/picture">
-                        <pic:nvPicPr>
-                          <pic:cNvPr id="7" name="5A4F617.tmp"/>
-                          <pic:cNvPicPr/>
-                        </pic:nvPicPr>
-                        <pic:blipFill>
-                          <a:blip r:embed="rId10">
-                            <a:extLst>
-                              <a:ext uri="{28A0092B-C50C-407E-A947-70E740481C1C}">
-                                <a14:useLocalDpi xmlns:a14="http://schemas.microsoft.com/office/drawing/2010/main" val="0"/>
-                              </a:ext>
-                            </a:extLst>
-                          </a:blip>
-                          <a:stretch>
-                            <a:fillRect/>
-                          </a:stretch>
-                        </pic:blipFill>
-                        <pic:spPr>
-                          <a:xfrm>
-                            <a:off x="0" y="0"/>
-                            <a:ext cx="2326146" cy="1839278"/>
-                          </a:xfrm>
-                          <a:prstGeom prst="rect">
-                            <a:avLst/>
-                          </a:prstGeom>
-                        </pic:spPr>
-                      </pic:pic>
-                    </a:graphicData>
-                  </a:graphic>
-                </wp:inline>
-              </w:drawing>
-            </w:r>
           </w:p>
         </w:tc>
       </w:tr>
@@ -2326,11 +2365,6 @@
               <w:pStyle w:val="Titre2"/>
               <w:outlineLvl w:val="1"/>
             </w:pPr>
-            <w:bookmarkStart w:id="7" w:name="_Toc499193264"/>
-            <w:r>
-              <w:t>Horaire</w:t>
-            </w:r>
-            <w:bookmarkEnd w:id="7"/>
           </w:p>
         </w:tc>
         <w:tc>
@@ -2343,11 +2377,6 @@
               <w:pStyle w:val="Titre2"/>
               <w:outlineLvl w:val="1"/>
             </w:pPr>
-            <w:bookmarkStart w:id="8" w:name="_Toc499193265"/>
-            <w:r>
-              <w:t>Commentaire</w:t>
-            </w:r>
-            <w:bookmarkEnd w:id="8"/>
           </w:p>
         </w:tc>
       </w:tr>
@@ -2361,53 +2390,6 @@
               <w:spacing w:before="60" w:after="60"/>
               <w:jc w:val="center"/>
             </w:pPr>
-            <w:r>
-              <w:rPr>
-                <w:noProof/>
-                <w:lang w:eastAsia="fr-CA"/>
-              </w:rPr>
-              <w:drawing>
-                <wp:inline distT="0" distB="0" distL="0" distR="0" wp14:anchorId="56A2A646" wp14:editId="38D1BF7F">
-                  <wp:extent cx="1543265" cy="924054"/>
-                  <wp:effectExtent l="0" t="0" r="0" b="9525"/>
-                  <wp:docPr id="8" name="Image 8"/>
-                  <wp:cNvGraphicFramePr>
-                    <a:graphicFrameLocks xmlns:a="http://schemas.openxmlformats.org/drawingml/2006/main" noChangeAspect="1"/>
-                  </wp:cNvGraphicFramePr>
-                  <a:graphic xmlns:a="http://schemas.openxmlformats.org/drawingml/2006/main">
-                    <a:graphicData uri="http://schemas.openxmlformats.org/drawingml/2006/picture">
-                      <pic:pic xmlns:pic="http://schemas.openxmlformats.org/drawingml/2006/picture">
-                        <pic:nvPicPr>
-                          <pic:cNvPr id="8" name="5A469C1.tmp"/>
-                          <pic:cNvPicPr/>
-                        </pic:nvPicPr>
-                        <pic:blipFill>
-                          <a:blip r:embed="rId11">
-                            <a:extLst>
-                              <a:ext uri="{28A0092B-C50C-407E-A947-70E740481C1C}">
-                                <a14:useLocalDpi xmlns:a14="http://schemas.microsoft.com/office/drawing/2010/main" val="0"/>
-                              </a:ext>
-                            </a:extLst>
-                          </a:blip>
-                          <a:stretch>
-                            <a:fillRect/>
-                          </a:stretch>
-                        </pic:blipFill>
-                        <pic:spPr>
-                          <a:xfrm>
-                            <a:off x="0" y="0"/>
-                            <a:ext cx="1543265" cy="924054"/>
-                          </a:xfrm>
-                          <a:prstGeom prst="rect">
-                            <a:avLst/>
-                          </a:prstGeom>
-                        </pic:spPr>
-                      </pic:pic>
-                    </a:graphicData>
-                  </a:graphic>
-                </wp:inline>
-              </w:drawing>
-            </w:r>
           </w:p>
         </w:tc>
         <w:tc>
@@ -2419,53 +2401,6 @@
               <w:spacing w:before="60" w:after="60"/>
               <w:jc w:val="center"/>
             </w:pPr>
-            <w:r>
-              <w:rPr>
-                <w:noProof/>
-                <w:lang w:eastAsia="fr-CA"/>
-              </w:rPr>
-              <w:drawing>
-                <wp:inline distT="0" distB="0" distL="0" distR="0" wp14:anchorId="61AC2C79" wp14:editId="253306C9">
-                  <wp:extent cx="1209675" cy="1130822"/>
-                  <wp:effectExtent l="0" t="0" r="0" b="0"/>
-                  <wp:docPr id="9" name="Image 9"/>
-                  <wp:cNvGraphicFramePr>
-                    <a:graphicFrameLocks xmlns:a="http://schemas.openxmlformats.org/drawingml/2006/main" noChangeAspect="1"/>
-                  </wp:cNvGraphicFramePr>
-                  <a:graphic xmlns:a="http://schemas.openxmlformats.org/drawingml/2006/main">
-                    <a:graphicData uri="http://schemas.openxmlformats.org/drawingml/2006/picture">
-                      <pic:pic xmlns:pic="http://schemas.openxmlformats.org/drawingml/2006/picture">
-                        <pic:nvPicPr>
-                          <pic:cNvPr id="9" name="5A4CD16.tmp"/>
-                          <pic:cNvPicPr/>
-                        </pic:nvPicPr>
-                        <pic:blipFill>
-                          <a:blip r:embed="rId12">
-                            <a:extLst>
-                              <a:ext uri="{28A0092B-C50C-407E-A947-70E740481C1C}">
-                                <a14:useLocalDpi xmlns:a14="http://schemas.microsoft.com/office/drawing/2010/main" val="0"/>
-                              </a:ext>
-                            </a:extLst>
-                          </a:blip>
-                          <a:stretch>
-                            <a:fillRect/>
-                          </a:stretch>
-                        </pic:blipFill>
-                        <pic:spPr>
-                          <a:xfrm>
-                            <a:off x="0" y="0"/>
-                            <a:ext cx="1213852" cy="1134727"/>
-                          </a:xfrm>
-                          <a:prstGeom prst="rect">
-                            <a:avLst/>
-                          </a:prstGeom>
-                        </pic:spPr>
-                      </pic:pic>
-                    </a:graphicData>
-                  </a:graphic>
-                </wp:inline>
-              </w:drawing>
-            </w:r>
           </w:p>
         </w:tc>
       </w:tr>
@@ -2480,22 +2415,22 @@
       <w:pPr>
         <w:pStyle w:val="Titre1"/>
       </w:pPr>
-      <w:bookmarkStart w:id="9" w:name="_Toc499193266"/>
+      <w:bookmarkStart w:id="5" w:name="_Toc499193266"/>
       <w:r>
         <w:lastRenderedPageBreak/>
         <w:t>Serveur</w:t>
       </w:r>
-      <w:bookmarkEnd w:id="9"/>
+      <w:bookmarkEnd w:id="5"/>
     </w:p>
     <w:p>
       <w:pPr>
         <w:pStyle w:val="Titre2"/>
       </w:pPr>
-      <w:bookmarkStart w:id="10" w:name="_Toc499193267"/>
+      <w:bookmarkStart w:id="6" w:name="_Toc499193267"/>
       <w:r>
         <w:t>Diagramme de la base de données</w:t>
       </w:r>
-      <w:bookmarkEnd w:id="10"/>
+      <w:bookmarkEnd w:id="6"/>
     </w:p>
     <w:p>
       <w:r>
@@ -2518,11 +2453,11 @@
       <w:pPr>
         <w:pStyle w:val="Titre2"/>
       </w:pPr>
-      <w:bookmarkStart w:id="11" w:name="_Toc499193268"/>
+      <w:bookmarkStart w:id="7" w:name="_Toc499193268"/>
       <w:r>
         <w:t>Services Web</w:t>
       </w:r>
-      <w:bookmarkEnd w:id="11"/>
+      <w:bookmarkEnd w:id="7"/>
     </w:p>
     <w:p>
       <w:r>
@@ -2576,7 +2511,7 @@
               <w:rPr>
                 <w:b/>
               </w:rPr>
-              <w:t>Description</w:t>
+              <w:t>Enregistrement</w:t>
             </w:r>
           </w:p>
         </w:tc>
@@ -2614,16 +2549,8 @@
               <w:rPr>
                 <w:b/>
               </w:rPr>
-              <w:t>/</w:t>
-            </w:r>
-            <w:proofErr w:type="spellStart"/>
-            <w:r>
-              <w:rPr>
-                <w:b/>
-              </w:rPr>
-              <w:t>path</w:t>
-            </w:r>
-            <w:proofErr w:type="spellEnd"/>
+              <w:t>/enregistrement</w:t>
+            </w:r>
           </w:p>
         </w:tc>
       </w:tr>
@@ -2679,7 +2606,51 @@
           <w:tcPr>
             <w:tcW w:w="6792" w:type="dxa"/>
           </w:tcPr>
-          <w:p/>
+          <w:p>
+            <w:pPr>
+              <w:pStyle w:val="Paragraphedeliste"/>
+              <w:numPr>
+                <w:ilvl w:val="0"/>
+                <w:numId w:val="3"/>
+              </w:numPr>
+            </w:pPr>
+            <w:r>
+              <w:t>Email</w:t>
+            </w:r>
+          </w:p>
+          <w:p>
+            <w:pPr>
+              <w:pStyle w:val="Paragraphedeliste"/>
+              <w:numPr>
+                <w:ilvl w:val="0"/>
+                <w:numId w:val="3"/>
+              </w:numPr>
+            </w:pPr>
+            <w:r>
+              <w:t>Mot de Passe</w:t>
+            </w:r>
+          </w:p>
+          <w:p>
+            <w:pPr>
+              <w:pStyle w:val="Paragraphedeliste"/>
+              <w:numPr>
+                <w:ilvl w:val="0"/>
+                <w:numId w:val="3"/>
+              </w:numPr>
+            </w:pPr>
+            <w:r>
+              <w:t>Pseudonyme</w:t>
+            </w:r>
+          </w:p>
+          <w:p>
+            <w:pPr>
+              <w:pStyle w:val="Paragraphedeliste"/>
+              <w:numPr>
+                <w:ilvl w:val="0"/>
+                <w:numId w:val="3"/>
+              </w:numPr>
+            </w:pPr>
+          </w:p>
         </w:tc>
       </w:tr>
       <w:tr>
@@ -2734,7 +2705,18 @@
           <w:tcPr>
             <w:tcW w:w="6792" w:type="dxa"/>
           </w:tcPr>
-          <w:p/>
+          <w:p>
+            <w:pPr>
+              <w:pStyle w:val="Paragraphedeliste"/>
+              <w:numPr>
+                <w:ilvl w:val="0"/>
+                <w:numId w:val="4"/>
+              </w:numPr>
+            </w:pPr>
+            <w:r>
+              <w:t>201 Crée.</w:t>
+            </w:r>
+          </w:p>
         </w:tc>
       </w:tr>
       <w:tr>
@@ -2763,10 +2745,633 @@
           <w:tcPr>
             <w:tcW w:w="6792" w:type="dxa"/>
           </w:tcPr>
-          <w:p/>
+          <w:p>
+            <w:pPr>
+              <w:pStyle w:val="Paragraphedeliste"/>
+              <w:numPr>
+                <w:ilvl w:val="0"/>
+                <w:numId w:val="4"/>
+              </w:numPr>
+            </w:pPr>
+            <w:r>
+              <w:t>404 N’existe pas.</w:t>
+            </w:r>
+          </w:p>
+          <w:p>
+            <w:pPr>
+              <w:pStyle w:val="Paragraphedeliste"/>
+              <w:numPr>
+                <w:ilvl w:val="0"/>
+                <w:numId w:val="4"/>
+              </w:numPr>
+            </w:pPr>
+            <w:r>
+              <w:t>500 Serveur indisponible.</w:t>
+            </w:r>
+          </w:p>
         </w:tc>
       </w:tr>
     </w:tbl>
+    <w:p>
+      <w:r>
+        <w:br w:type="page"/>
+      </w:r>
+    </w:p>
+    <w:tbl>
+      <w:tblPr>
+        <w:tblStyle w:val="TableauGrille4-Accentuation1"/>
+        <w:tblW w:w="8734" w:type="dxa"/>
+        <w:tblLook w:val="0400" w:firstRow="0" w:lastRow="0" w:firstColumn="0" w:lastColumn="0" w:noHBand="0" w:noVBand="1"/>
+      </w:tblPr>
+      <w:tblGrid>
+        <w:gridCol w:w="1860"/>
+        <w:gridCol w:w="6874"/>
+      </w:tblGrid>
+      <w:tr>
+        <w:trPr>
+          <w:cnfStyle w:val="000000100000" w:firstRow="0" w:lastRow="0" w:firstColumn="0" w:lastColumn="0" w:oddVBand="0" w:evenVBand="0" w:oddHBand="1" w:evenHBand="0" w:firstRowFirstColumn="0" w:firstRowLastColumn="0" w:lastRowFirstColumn="0" w:lastRowLastColumn="0"/>
+          <w:trHeight w:val="358"/>
+        </w:trPr>
+        <w:tc>
+          <w:tcPr>
+            <w:tcW w:w="8734" w:type="dxa"/>
+            <w:gridSpan w:val="2"/>
+          </w:tcPr>
+          <w:p>
+            <w:pPr>
+              <w:rPr>
+                <w:b/>
+              </w:rPr>
+            </w:pPr>
+            <w:r>
+              <w:rPr>
+                <w:b/>
+              </w:rPr>
+              <w:lastRenderedPageBreak/>
+              <w:t>Connexion</w:t>
+            </w:r>
+          </w:p>
+        </w:tc>
+      </w:tr>
+      <w:tr>
+        <w:trPr>
+          <w:trHeight w:val="343"/>
+        </w:trPr>
+        <w:tc>
+          <w:tcPr>
+            <w:tcW w:w="1860" w:type="dxa"/>
+          </w:tcPr>
+          <w:p>
+            <w:pPr>
+              <w:rPr>
+                <w:b/>
+              </w:rPr>
+            </w:pPr>
+            <w:r>
+              <w:rPr>
+                <w:b/>
+              </w:rPr>
+              <w:t>URL</w:t>
+            </w:r>
+          </w:p>
+        </w:tc>
+        <w:tc>
+          <w:tcPr>
+            <w:tcW w:w="6874" w:type="dxa"/>
+          </w:tcPr>
+          <w:p>
+            <w:pPr>
+              <w:rPr>
+                <w:b/>
+              </w:rPr>
+            </w:pPr>
+            <w:r>
+              <w:rPr>
+                <w:b/>
+              </w:rPr>
+              <w:t>/connexion</w:t>
+            </w:r>
+          </w:p>
+        </w:tc>
+      </w:tr>
+      <w:tr>
+        <w:trPr>
+          <w:cnfStyle w:val="000000100000" w:firstRow="0" w:lastRow="0" w:firstColumn="0" w:lastColumn="0" w:oddVBand="0" w:evenVBand="0" w:oddHBand="1" w:evenHBand="0" w:firstRowFirstColumn="0" w:firstRowLastColumn="0" w:lastRowFirstColumn="0" w:lastRowLastColumn="0"/>
+          <w:trHeight w:val="358"/>
+        </w:trPr>
+        <w:tc>
+          <w:tcPr>
+            <w:tcW w:w="1860" w:type="dxa"/>
+          </w:tcPr>
+          <w:p>
+            <w:pPr>
+              <w:rPr>
+                <w:b/>
+              </w:rPr>
+            </w:pPr>
+            <w:r>
+              <w:rPr>
+                <w:b/>
+              </w:rPr>
+              <w:t>Paramètres d’URL</w:t>
+            </w:r>
+          </w:p>
+        </w:tc>
+        <w:tc>
+          <w:tcPr>
+            <w:tcW w:w="6874" w:type="dxa"/>
+          </w:tcPr>
+          <w:p>
+            <w:r>
+              <w:t>Sans paramètre.</w:t>
+            </w:r>
+          </w:p>
+        </w:tc>
+      </w:tr>
+      <w:tr>
+        <w:trPr>
+          <w:trHeight w:val="623"/>
+        </w:trPr>
+        <w:tc>
+          <w:tcPr>
+            <w:tcW w:w="1860" w:type="dxa"/>
+          </w:tcPr>
+          <w:p>
+            <w:pPr>
+              <w:rPr>
+                <w:b/>
+              </w:rPr>
+            </w:pPr>
+            <w:r>
+              <w:rPr>
+                <w:b/>
+              </w:rPr>
+              <w:t>Corps de requête</w:t>
+            </w:r>
+          </w:p>
+        </w:tc>
+        <w:tc>
+          <w:tcPr>
+            <w:tcW w:w="6874" w:type="dxa"/>
+          </w:tcPr>
+          <w:p>
+            <w:pPr>
+              <w:pStyle w:val="Paragraphedeliste"/>
+              <w:numPr>
+                <w:ilvl w:val="0"/>
+                <w:numId w:val="5"/>
+              </w:numPr>
+            </w:pPr>
+            <w:r>
+              <w:t>Email</w:t>
+            </w:r>
+          </w:p>
+          <w:p>
+            <w:pPr>
+              <w:pStyle w:val="Paragraphedeliste"/>
+              <w:numPr>
+                <w:ilvl w:val="0"/>
+                <w:numId w:val="5"/>
+              </w:numPr>
+            </w:pPr>
+            <w:r>
+              <w:t>Mot de passe</w:t>
+            </w:r>
+          </w:p>
+        </w:tc>
+      </w:tr>
+      <w:tr>
+        <w:trPr>
+          <w:cnfStyle w:val="000000100000" w:firstRow="0" w:lastRow="0" w:firstColumn="0" w:lastColumn="0" w:oddVBand="0" w:evenVBand="0" w:oddHBand="1" w:evenHBand="0" w:firstRowFirstColumn="0" w:firstRowLastColumn="0" w:lastRowFirstColumn="0" w:lastRowLastColumn="0"/>
+          <w:trHeight w:val="358"/>
+        </w:trPr>
+        <w:tc>
+          <w:tcPr>
+            <w:tcW w:w="1860" w:type="dxa"/>
+          </w:tcPr>
+          <w:p>
+            <w:pPr>
+              <w:rPr>
+                <w:b/>
+              </w:rPr>
+            </w:pPr>
+            <w:r>
+              <w:rPr>
+                <w:b/>
+              </w:rPr>
+              <w:t>Type de réponse</w:t>
+            </w:r>
+          </w:p>
+        </w:tc>
+        <w:tc>
+          <w:tcPr>
+            <w:tcW w:w="6874" w:type="dxa"/>
+          </w:tcPr>
+          <w:p>
+            <w:pPr>
+              <w:pStyle w:val="Paragraphedeliste"/>
+              <w:numPr>
+                <w:ilvl w:val="0"/>
+                <w:numId w:val="6"/>
+              </w:numPr>
+            </w:pPr>
+            <w:proofErr w:type="spellStart"/>
+            <w:r>
+              <w:t>Json</w:t>
+            </w:r>
+            <w:proofErr w:type="spellEnd"/>
+          </w:p>
+        </w:tc>
+      </w:tr>
+      <w:tr>
+        <w:trPr>
+          <w:trHeight w:val="374"/>
+        </w:trPr>
+        <w:tc>
+          <w:tcPr>
+            <w:tcW w:w="1860" w:type="dxa"/>
+          </w:tcPr>
+          <w:p>
+            <w:pPr>
+              <w:rPr>
+                <w:b/>
+              </w:rPr>
+            </w:pPr>
+            <w:r>
+              <w:rPr>
+                <w:b/>
+              </w:rPr>
+              <w:t>Succès</w:t>
+            </w:r>
+          </w:p>
+        </w:tc>
+        <w:tc>
+          <w:tcPr>
+            <w:tcW w:w="6874" w:type="dxa"/>
+          </w:tcPr>
+          <w:p>
+            <w:pPr>
+              <w:pStyle w:val="Paragraphedeliste"/>
+              <w:numPr>
+                <w:ilvl w:val="0"/>
+                <w:numId w:val="6"/>
+              </w:numPr>
+            </w:pPr>
+            <w:r>
+              <w:t>200 Succès</w:t>
+            </w:r>
+          </w:p>
+        </w:tc>
+      </w:tr>
+      <w:tr>
+        <w:trPr>
+          <w:cnfStyle w:val="000000100000" w:firstRow="0" w:lastRow="0" w:firstColumn="0" w:lastColumn="0" w:oddVBand="0" w:evenVBand="0" w:oddHBand="1" w:evenHBand="0" w:firstRowFirstColumn="0" w:firstRowLastColumn="0" w:lastRowFirstColumn="0" w:lastRowLastColumn="0"/>
+          <w:trHeight w:val="889"/>
+        </w:trPr>
+        <w:tc>
+          <w:tcPr>
+            <w:tcW w:w="1860" w:type="dxa"/>
+          </w:tcPr>
+          <w:p>
+            <w:pPr>
+              <w:rPr>
+                <w:b/>
+              </w:rPr>
+            </w:pPr>
+            <w:r>
+              <w:rPr>
+                <w:b/>
+              </w:rPr>
+              <w:t>Échec</w:t>
+            </w:r>
+          </w:p>
+        </w:tc>
+        <w:tc>
+          <w:tcPr>
+            <w:tcW w:w="6874" w:type="dxa"/>
+          </w:tcPr>
+          <w:p>
+            <w:pPr>
+              <w:pStyle w:val="Paragraphedeliste"/>
+              <w:numPr>
+                <w:ilvl w:val="0"/>
+                <w:numId w:val="6"/>
+              </w:numPr>
+            </w:pPr>
+            <w:r>
+              <w:t>404 N’existe pas</w:t>
+            </w:r>
+          </w:p>
+          <w:p>
+            <w:pPr>
+              <w:pStyle w:val="Paragraphedeliste"/>
+              <w:numPr>
+                <w:ilvl w:val="0"/>
+                <w:numId w:val="6"/>
+              </w:numPr>
+            </w:pPr>
+            <w:r>
+              <w:t>403 N’a pas le droit de se connecté</w:t>
+            </w:r>
+          </w:p>
+          <w:p>
+            <w:pPr>
+              <w:pStyle w:val="Paragraphedeliste"/>
+              <w:numPr>
+                <w:ilvl w:val="0"/>
+                <w:numId w:val="6"/>
+              </w:numPr>
+            </w:pPr>
+            <w:r>
+              <w:t>500 Serveur non disponible</w:t>
+            </w:r>
+          </w:p>
+        </w:tc>
+      </w:tr>
+      <w:tr>
+        <w:trPr>
+          <w:trHeight w:val="358"/>
+        </w:trPr>
+        <w:tc>
+          <w:tcPr>
+            <w:tcW w:w="8734" w:type="dxa"/>
+            <w:gridSpan w:val="2"/>
+          </w:tcPr>
+          <w:p>
+            <w:pPr>
+              <w:rPr>
+                <w:b/>
+              </w:rPr>
+            </w:pPr>
+            <w:r>
+              <w:rPr>
+                <w:b/>
+              </w:rPr>
+              <w:t>Unit</w:t>
+            </w:r>
+          </w:p>
+        </w:tc>
+      </w:tr>
+      <w:tr>
+        <w:trPr>
+          <w:cnfStyle w:val="000000100000" w:firstRow="0" w:lastRow="0" w:firstColumn="0" w:lastColumn="0" w:oddVBand="0" w:evenVBand="0" w:oddHBand="1" w:evenHBand="0" w:firstRowFirstColumn="0" w:firstRowLastColumn="0" w:lastRowFirstColumn="0" w:lastRowLastColumn="0"/>
+          <w:trHeight w:val="343"/>
+        </w:trPr>
+        <w:tc>
+          <w:tcPr>
+            <w:tcW w:w="1860" w:type="dxa"/>
+          </w:tcPr>
+          <w:p>
+            <w:pPr>
+              <w:rPr>
+                <w:b/>
+              </w:rPr>
+            </w:pPr>
+            <w:r>
+              <w:rPr>
+                <w:b/>
+              </w:rPr>
+              <w:t>URL</w:t>
+            </w:r>
+          </w:p>
+        </w:tc>
+        <w:tc>
+          <w:tcPr>
+            <w:tcW w:w="6874" w:type="dxa"/>
+          </w:tcPr>
+          <w:p>
+            <w:pPr>
+              <w:rPr>
+                <w:b/>
+              </w:rPr>
+            </w:pPr>
+            <w:r>
+              <w:rPr>
+                <w:b/>
+              </w:rPr>
+              <w:t>/</w:t>
+            </w:r>
+            <w:r>
+              <w:rPr>
+                <w:b/>
+              </w:rPr>
+              <w:t>unit</w:t>
+            </w:r>
+          </w:p>
+        </w:tc>
+      </w:tr>
+      <w:tr>
+        <w:trPr>
+          <w:trHeight w:val="358"/>
+        </w:trPr>
+        <w:tc>
+          <w:tcPr>
+            <w:tcW w:w="1860" w:type="dxa"/>
+          </w:tcPr>
+          <w:p>
+            <w:pPr>
+              <w:rPr>
+                <w:b/>
+              </w:rPr>
+            </w:pPr>
+            <w:r>
+              <w:rPr>
+                <w:b/>
+              </w:rPr>
+              <w:t>Paramètres d’URL</w:t>
+            </w:r>
+          </w:p>
+        </w:tc>
+        <w:tc>
+          <w:tcPr>
+            <w:tcW w:w="6874" w:type="dxa"/>
+          </w:tcPr>
+          <w:p>
+            <w:r>
+              <w:t>Sans paramètre.</w:t>
+            </w:r>
+          </w:p>
+        </w:tc>
+      </w:tr>
+      <w:tr>
+        <w:trPr>
+          <w:cnfStyle w:val="000000100000" w:firstRow="0" w:lastRow="0" w:firstColumn="0" w:lastColumn="0" w:oddVBand="0" w:evenVBand="0" w:oddHBand="1" w:evenHBand="0" w:firstRowFirstColumn="0" w:firstRowLastColumn="0" w:lastRowFirstColumn="0" w:lastRowLastColumn="0"/>
+          <w:trHeight w:val="343"/>
+        </w:trPr>
+        <w:tc>
+          <w:tcPr>
+            <w:tcW w:w="1860" w:type="dxa"/>
+          </w:tcPr>
+          <w:p>
+            <w:pPr>
+              <w:rPr>
+                <w:b/>
+              </w:rPr>
+            </w:pPr>
+            <w:r>
+              <w:rPr>
+                <w:b/>
+              </w:rPr>
+              <w:t>Corps de requête</w:t>
+            </w:r>
+          </w:p>
+        </w:tc>
+        <w:tc>
+          <w:tcPr>
+            <w:tcW w:w="6874" w:type="dxa"/>
+          </w:tcPr>
+          <w:p>
+            <w:pPr>
+              <w:pStyle w:val="Paragraphedeliste"/>
+            </w:pPr>
+            <w:bookmarkStart w:id="8" w:name="_GoBack"/>
+            <w:bookmarkEnd w:id="8"/>
+            <w:r>
+              <w:t>Sans corps de requête.</w:t>
+            </w:r>
+          </w:p>
+        </w:tc>
+      </w:tr>
+      <w:tr>
+        <w:trPr>
+          <w:trHeight w:val="358"/>
+        </w:trPr>
+        <w:tc>
+          <w:tcPr>
+            <w:tcW w:w="1860" w:type="dxa"/>
+          </w:tcPr>
+          <w:p>
+            <w:pPr>
+              <w:rPr>
+                <w:b/>
+              </w:rPr>
+            </w:pPr>
+            <w:r>
+              <w:rPr>
+                <w:b/>
+              </w:rPr>
+              <w:t>Type de réponse</w:t>
+            </w:r>
+          </w:p>
+        </w:tc>
+        <w:tc>
+          <w:tcPr>
+            <w:tcW w:w="6874" w:type="dxa"/>
+          </w:tcPr>
+          <w:p>
+            <w:pPr>
+              <w:pStyle w:val="Paragraphedeliste"/>
+              <w:numPr>
+                <w:ilvl w:val="0"/>
+                <w:numId w:val="8"/>
+              </w:numPr>
+            </w:pPr>
+            <w:r>
+              <w:t xml:space="preserve">Objet </w:t>
+            </w:r>
+            <w:proofErr w:type="spellStart"/>
+            <w:r>
+              <w:t>Json</w:t>
+            </w:r>
+            <w:proofErr w:type="spellEnd"/>
+          </w:p>
+        </w:tc>
+      </w:tr>
+      <w:tr>
+        <w:trPr>
+          <w:cnfStyle w:val="000000100000" w:firstRow="0" w:lastRow="0" w:firstColumn="0" w:lastColumn="0" w:oddVBand="0" w:evenVBand="0" w:oddHBand="1" w:evenHBand="0" w:firstRowFirstColumn="0" w:firstRowLastColumn="0" w:lastRowFirstColumn="0" w:lastRowLastColumn="0"/>
+          <w:trHeight w:val="358"/>
+        </w:trPr>
+        <w:tc>
+          <w:tcPr>
+            <w:tcW w:w="1860" w:type="dxa"/>
+          </w:tcPr>
+          <w:p>
+            <w:pPr>
+              <w:rPr>
+                <w:b/>
+              </w:rPr>
+            </w:pPr>
+            <w:r>
+              <w:rPr>
+                <w:b/>
+              </w:rPr>
+              <w:t>Succès</w:t>
+            </w:r>
+          </w:p>
+        </w:tc>
+        <w:tc>
+          <w:tcPr>
+            <w:tcW w:w="6874" w:type="dxa"/>
+          </w:tcPr>
+          <w:p>
+            <w:pPr>
+              <w:pStyle w:val="Paragraphedeliste"/>
+              <w:numPr>
+                <w:ilvl w:val="0"/>
+                <w:numId w:val="6"/>
+              </w:numPr>
+            </w:pPr>
+            <w:r>
+              <w:t>204 Succès sans retour.</w:t>
+            </w:r>
+          </w:p>
+        </w:tc>
+      </w:tr>
+      <w:tr>
+        <w:trPr>
+          <w:trHeight w:val="623"/>
+        </w:trPr>
+        <w:tc>
+          <w:tcPr>
+            <w:tcW w:w="1860" w:type="dxa"/>
+          </w:tcPr>
+          <w:p>
+            <w:pPr>
+              <w:rPr>
+                <w:b/>
+              </w:rPr>
+            </w:pPr>
+            <w:r>
+              <w:rPr>
+                <w:b/>
+              </w:rPr>
+              <w:t>Échec</w:t>
+            </w:r>
+          </w:p>
+        </w:tc>
+        <w:tc>
+          <w:tcPr>
+            <w:tcW w:w="6874" w:type="dxa"/>
+          </w:tcPr>
+          <w:p>
+            <w:pPr>
+              <w:pStyle w:val="Paragraphedeliste"/>
+              <w:numPr>
+                <w:ilvl w:val="0"/>
+                <w:numId w:val="6"/>
+              </w:numPr>
+            </w:pPr>
+            <w:r>
+              <w:t>404 N’existe pas</w:t>
+            </w:r>
+          </w:p>
+          <w:p>
+            <w:pPr>
+              <w:pStyle w:val="Paragraphedeliste"/>
+              <w:numPr>
+                <w:ilvl w:val="0"/>
+                <w:numId w:val="6"/>
+              </w:numPr>
+            </w:pPr>
+            <w:r>
+              <w:t>500 Serveur non disponible</w:t>
+            </w:r>
+          </w:p>
+        </w:tc>
+      </w:tr>
+    </w:tbl>
+    <w:p/>
     <w:p>
       <w:pPr>
         <w:rPr>
@@ -2777,30 +3382,26 @@
           <w:szCs w:val="22"/>
         </w:rPr>
       </w:pPr>
-      <w:r>
-        <w:br w:type="page"/>
-      </w:r>
     </w:p>
     <w:p>
       <w:pPr>
         <w:pStyle w:val="Titre1"/>
       </w:pPr>
-      <w:bookmarkStart w:id="12" w:name="_Toc499193269"/>
+      <w:bookmarkStart w:id="9" w:name="_Toc499193269"/>
       <w:r>
-        <w:lastRenderedPageBreak/>
         <w:t>Applications Clientes</w:t>
       </w:r>
-      <w:bookmarkEnd w:id="12"/>
+      <w:bookmarkEnd w:id="9"/>
     </w:p>
     <w:p>
       <w:pPr>
         <w:pStyle w:val="Titre2"/>
       </w:pPr>
-      <w:bookmarkStart w:id="13" w:name="_Toc499193270"/>
+      <w:bookmarkStart w:id="10" w:name="_Toc499193270"/>
       <w:r>
         <w:t>Fureteur</w:t>
       </w:r>
-      <w:bookmarkEnd w:id="13"/>
+      <w:bookmarkEnd w:id="10"/>
     </w:p>
     <w:p>
       <w:r>
@@ -2924,10 +3525,7 @@
             <w:tcW w:w="8630" w:type="dxa"/>
             <w:gridSpan w:val="2"/>
           </w:tcPr>
-          <w:p>
-            <w:bookmarkStart w:id="14" w:name="_GoBack"/>
-            <w:bookmarkEnd w:id="14"/>
-          </w:p>
+          <w:p/>
         </w:tc>
       </w:tr>
     </w:tbl>
@@ -2935,11 +3533,11 @@
       <w:pPr>
         <w:pStyle w:val="Titre2"/>
       </w:pPr>
-      <w:bookmarkStart w:id="15" w:name="_Toc499193271"/>
+      <w:bookmarkStart w:id="11" w:name="_Toc499193271"/>
       <w:r>
         <w:t>Mobile</w:t>
       </w:r>
-      <w:bookmarkEnd w:id="15"/>
+      <w:bookmarkEnd w:id="11"/>
     </w:p>
     <w:p>
       <w:r>
@@ -3051,6 +3649,7 @@
           </w:tcPr>
           <w:p>
             <w:r>
+              <w:lastRenderedPageBreak/>
               <w:t>Prototype (si nécessaire)</w:t>
             </w:r>
           </w:p>
@@ -3069,8 +3668,8 @@
     </w:tbl>
     <w:p/>
     <w:sectPr>
-      <w:headerReference w:type="default" r:id="rId13"/>
-      <w:footerReference w:type="default" r:id="rId14"/>
+      <w:headerReference w:type="default" r:id="rId10"/>
+      <w:footerReference w:type="default" r:id="rId11"/>
       <w:pgSz w:w="12240" w:h="15840"/>
       <w:pgMar w:top="1440" w:right="1800" w:bottom="1440" w:left="1800" w:header="708" w:footer="708" w:gutter="0"/>
       <w:pgNumType w:start="0"/>
@@ -3150,7 +3749,7 @@
         <w:noProof/>
         <w:lang w:val="fr-FR"/>
       </w:rPr>
-      <w:t>3</w:t>
+      <w:t>6</w:t>
     </w:r>
     <w:r>
       <w:rPr>
@@ -3193,7 +3792,7 @@
         <w:noProof/>
         <w:lang w:val="fr-FR"/>
       </w:rPr>
-      <w:t>5</w:t>
+      <w:t>6</w:t>
     </w:r>
     <w:r>
       <w:rPr>
@@ -3255,6 +3854,458 @@
 <file path=word/numbering.xml><?xml version="1.0" encoding="utf-8"?>
 <w:numbering xmlns:wpc="http://schemas.microsoft.com/office/word/2010/wordprocessingCanvas" xmlns:cx="http://schemas.microsoft.com/office/drawing/2014/chartex" xmlns:cx1="http://schemas.microsoft.com/office/drawing/2015/9/8/chartex" xmlns:mc="http://schemas.openxmlformats.org/markup-compatibility/2006" xmlns:o="urn:schemas-microsoft-com:office:office" xmlns:r="http://schemas.openxmlformats.org/officeDocument/2006/relationships" xmlns:m="http://schemas.openxmlformats.org/officeDocument/2006/math" xmlns:v="urn:schemas-microsoft-com:vml" xmlns:wp14="http://schemas.microsoft.com/office/word/2010/wordprocessingDrawing" xmlns:wp="http://schemas.openxmlformats.org/drawingml/2006/wordprocessingDrawing" xmlns:w10="urn:schemas-microsoft-com:office:word" xmlns:w="http://schemas.openxmlformats.org/wordprocessingml/2006/main" xmlns:w14="http://schemas.microsoft.com/office/word/2010/wordml" xmlns:w15="http://schemas.microsoft.com/office/word/2012/wordml" xmlns:w16se="http://schemas.microsoft.com/office/word/2015/wordml/symex" xmlns:wpg="http://schemas.microsoft.com/office/word/2010/wordprocessingGroup" xmlns:wpi="http://schemas.microsoft.com/office/word/2010/wordprocessingInk" xmlns:wne="http://schemas.microsoft.com/office/word/2006/wordml" xmlns:wps="http://schemas.microsoft.com/office/word/2010/wordprocessingShape" mc:Ignorable="w14 w15 w16se wp14">
   <w:abstractNum w:abstractNumId="0" w15:restartNumberingAfterBreak="0">
+    <w:nsid w:val="05484909"/>
+    <w:multiLevelType w:val="hybridMultilevel"/>
+    <w:tmpl w:val="7DACBE7A"/>
+    <w:lvl w:ilvl="0" w:tplc="0C0C0001">
+      <w:start w:val="1"/>
+      <w:numFmt w:val="bullet"/>
+      <w:lvlText w:val=""/>
+      <w:lvlJc w:val="left"/>
+      <w:pPr>
+        <w:ind w:left="720" w:hanging="360"/>
+      </w:pPr>
+      <w:rPr>
+        <w:rFonts w:ascii="Symbol" w:hAnsi="Symbol" w:hint="default"/>
+      </w:rPr>
+    </w:lvl>
+    <w:lvl w:ilvl="1" w:tplc="0C0C0003" w:tentative="1">
+      <w:start w:val="1"/>
+      <w:numFmt w:val="bullet"/>
+      <w:lvlText w:val="o"/>
+      <w:lvlJc w:val="left"/>
+      <w:pPr>
+        <w:ind w:left="1440" w:hanging="360"/>
+      </w:pPr>
+      <w:rPr>
+        <w:rFonts w:ascii="Courier New" w:hAnsi="Courier New" w:cs="Courier New" w:hint="default"/>
+      </w:rPr>
+    </w:lvl>
+    <w:lvl w:ilvl="2" w:tplc="0C0C0005" w:tentative="1">
+      <w:start w:val="1"/>
+      <w:numFmt w:val="bullet"/>
+      <w:lvlText w:val=""/>
+      <w:lvlJc w:val="left"/>
+      <w:pPr>
+        <w:ind w:left="2160" w:hanging="360"/>
+      </w:pPr>
+      <w:rPr>
+        <w:rFonts w:ascii="Wingdings" w:hAnsi="Wingdings" w:hint="default"/>
+      </w:rPr>
+    </w:lvl>
+    <w:lvl w:ilvl="3" w:tplc="0C0C0001" w:tentative="1">
+      <w:start w:val="1"/>
+      <w:numFmt w:val="bullet"/>
+      <w:lvlText w:val=""/>
+      <w:lvlJc w:val="left"/>
+      <w:pPr>
+        <w:ind w:left="2880" w:hanging="360"/>
+      </w:pPr>
+      <w:rPr>
+        <w:rFonts w:ascii="Symbol" w:hAnsi="Symbol" w:hint="default"/>
+      </w:rPr>
+    </w:lvl>
+    <w:lvl w:ilvl="4" w:tplc="0C0C0003" w:tentative="1">
+      <w:start w:val="1"/>
+      <w:numFmt w:val="bullet"/>
+      <w:lvlText w:val="o"/>
+      <w:lvlJc w:val="left"/>
+      <w:pPr>
+        <w:ind w:left="3600" w:hanging="360"/>
+      </w:pPr>
+      <w:rPr>
+        <w:rFonts w:ascii="Courier New" w:hAnsi="Courier New" w:cs="Courier New" w:hint="default"/>
+      </w:rPr>
+    </w:lvl>
+    <w:lvl w:ilvl="5" w:tplc="0C0C0005" w:tentative="1">
+      <w:start w:val="1"/>
+      <w:numFmt w:val="bullet"/>
+      <w:lvlText w:val=""/>
+      <w:lvlJc w:val="left"/>
+      <w:pPr>
+        <w:ind w:left="4320" w:hanging="360"/>
+      </w:pPr>
+      <w:rPr>
+        <w:rFonts w:ascii="Wingdings" w:hAnsi="Wingdings" w:hint="default"/>
+      </w:rPr>
+    </w:lvl>
+    <w:lvl w:ilvl="6" w:tplc="0C0C0001" w:tentative="1">
+      <w:start w:val="1"/>
+      <w:numFmt w:val="bullet"/>
+      <w:lvlText w:val=""/>
+      <w:lvlJc w:val="left"/>
+      <w:pPr>
+        <w:ind w:left="5040" w:hanging="360"/>
+      </w:pPr>
+      <w:rPr>
+        <w:rFonts w:ascii="Symbol" w:hAnsi="Symbol" w:hint="default"/>
+      </w:rPr>
+    </w:lvl>
+    <w:lvl w:ilvl="7" w:tplc="0C0C0003" w:tentative="1">
+      <w:start w:val="1"/>
+      <w:numFmt w:val="bullet"/>
+      <w:lvlText w:val="o"/>
+      <w:lvlJc w:val="left"/>
+      <w:pPr>
+        <w:ind w:left="5760" w:hanging="360"/>
+      </w:pPr>
+      <w:rPr>
+        <w:rFonts w:ascii="Courier New" w:hAnsi="Courier New" w:cs="Courier New" w:hint="default"/>
+      </w:rPr>
+    </w:lvl>
+    <w:lvl w:ilvl="8" w:tplc="0C0C0005" w:tentative="1">
+      <w:start w:val="1"/>
+      <w:numFmt w:val="bullet"/>
+      <w:lvlText w:val=""/>
+      <w:lvlJc w:val="left"/>
+      <w:pPr>
+        <w:ind w:left="6480" w:hanging="360"/>
+      </w:pPr>
+      <w:rPr>
+        <w:rFonts w:ascii="Wingdings" w:hAnsi="Wingdings" w:hint="default"/>
+      </w:rPr>
+    </w:lvl>
+  </w:abstractNum>
+  <w:abstractNum w:abstractNumId="1" w15:restartNumberingAfterBreak="0">
+    <w:nsid w:val="08901D32"/>
+    <w:multiLevelType w:val="hybridMultilevel"/>
+    <w:tmpl w:val="95FEBD10"/>
+    <w:lvl w:ilvl="0" w:tplc="0C0C0001">
+      <w:start w:val="1"/>
+      <w:numFmt w:val="bullet"/>
+      <w:lvlText w:val=""/>
+      <w:lvlJc w:val="left"/>
+      <w:pPr>
+        <w:ind w:left="720" w:hanging="360"/>
+      </w:pPr>
+      <w:rPr>
+        <w:rFonts w:ascii="Symbol" w:hAnsi="Symbol" w:hint="default"/>
+      </w:rPr>
+    </w:lvl>
+    <w:lvl w:ilvl="1" w:tplc="0C0C0003" w:tentative="1">
+      <w:start w:val="1"/>
+      <w:numFmt w:val="bullet"/>
+      <w:lvlText w:val="o"/>
+      <w:lvlJc w:val="left"/>
+      <w:pPr>
+        <w:ind w:left="1440" w:hanging="360"/>
+      </w:pPr>
+      <w:rPr>
+        <w:rFonts w:ascii="Courier New" w:hAnsi="Courier New" w:cs="Courier New" w:hint="default"/>
+      </w:rPr>
+    </w:lvl>
+    <w:lvl w:ilvl="2" w:tplc="0C0C0005" w:tentative="1">
+      <w:start w:val="1"/>
+      <w:numFmt w:val="bullet"/>
+      <w:lvlText w:val=""/>
+      <w:lvlJc w:val="left"/>
+      <w:pPr>
+        <w:ind w:left="2160" w:hanging="360"/>
+      </w:pPr>
+      <w:rPr>
+        <w:rFonts w:ascii="Wingdings" w:hAnsi="Wingdings" w:hint="default"/>
+      </w:rPr>
+    </w:lvl>
+    <w:lvl w:ilvl="3" w:tplc="0C0C0001" w:tentative="1">
+      <w:start w:val="1"/>
+      <w:numFmt w:val="bullet"/>
+      <w:lvlText w:val=""/>
+      <w:lvlJc w:val="left"/>
+      <w:pPr>
+        <w:ind w:left="2880" w:hanging="360"/>
+      </w:pPr>
+      <w:rPr>
+        <w:rFonts w:ascii="Symbol" w:hAnsi="Symbol" w:hint="default"/>
+      </w:rPr>
+    </w:lvl>
+    <w:lvl w:ilvl="4" w:tplc="0C0C0003" w:tentative="1">
+      <w:start w:val="1"/>
+      <w:numFmt w:val="bullet"/>
+      <w:lvlText w:val="o"/>
+      <w:lvlJc w:val="left"/>
+      <w:pPr>
+        <w:ind w:left="3600" w:hanging="360"/>
+      </w:pPr>
+      <w:rPr>
+        <w:rFonts w:ascii="Courier New" w:hAnsi="Courier New" w:cs="Courier New" w:hint="default"/>
+      </w:rPr>
+    </w:lvl>
+    <w:lvl w:ilvl="5" w:tplc="0C0C0005" w:tentative="1">
+      <w:start w:val="1"/>
+      <w:numFmt w:val="bullet"/>
+      <w:lvlText w:val=""/>
+      <w:lvlJc w:val="left"/>
+      <w:pPr>
+        <w:ind w:left="4320" w:hanging="360"/>
+      </w:pPr>
+      <w:rPr>
+        <w:rFonts w:ascii="Wingdings" w:hAnsi="Wingdings" w:hint="default"/>
+      </w:rPr>
+    </w:lvl>
+    <w:lvl w:ilvl="6" w:tplc="0C0C0001" w:tentative="1">
+      <w:start w:val="1"/>
+      <w:numFmt w:val="bullet"/>
+      <w:lvlText w:val=""/>
+      <w:lvlJc w:val="left"/>
+      <w:pPr>
+        <w:ind w:left="5040" w:hanging="360"/>
+      </w:pPr>
+      <w:rPr>
+        <w:rFonts w:ascii="Symbol" w:hAnsi="Symbol" w:hint="default"/>
+      </w:rPr>
+    </w:lvl>
+    <w:lvl w:ilvl="7" w:tplc="0C0C0003" w:tentative="1">
+      <w:start w:val="1"/>
+      <w:numFmt w:val="bullet"/>
+      <w:lvlText w:val="o"/>
+      <w:lvlJc w:val="left"/>
+      <w:pPr>
+        <w:ind w:left="5760" w:hanging="360"/>
+      </w:pPr>
+      <w:rPr>
+        <w:rFonts w:ascii="Courier New" w:hAnsi="Courier New" w:cs="Courier New" w:hint="default"/>
+      </w:rPr>
+    </w:lvl>
+    <w:lvl w:ilvl="8" w:tplc="0C0C0005" w:tentative="1">
+      <w:start w:val="1"/>
+      <w:numFmt w:val="bullet"/>
+      <w:lvlText w:val=""/>
+      <w:lvlJc w:val="left"/>
+      <w:pPr>
+        <w:ind w:left="6480" w:hanging="360"/>
+      </w:pPr>
+      <w:rPr>
+        <w:rFonts w:ascii="Wingdings" w:hAnsi="Wingdings" w:hint="default"/>
+      </w:rPr>
+    </w:lvl>
+  </w:abstractNum>
+  <w:abstractNum w:abstractNumId="2" w15:restartNumberingAfterBreak="0">
+    <w:nsid w:val="10DC6BE9"/>
+    <w:multiLevelType w:val="hybridMultilevel"/>
+    <w:tmpl w:val="B47A5E2E"/>
+    <w:lvl w:ilvl="0" w:tplc="0C0C0001">
+      <w:start w:val="1"/>
+      <w:numFmt w:val="bullet"/>
+      <w:lvlText w:val=""/>
+      <w:lvlJc w:val="left"/>
+      <w:pPr>
+        <w:ind w:left="720" w:hanging="360"/>
+      </w:pPr>
+      <w:rPr>
+        <w:rFonts w:ascii="Symbol" w:hAnsi="Symbol" w:hint="default"/>
+      </w:rPr>
+    </w:lvl>
+    <w:lvl w:ilvl="1" w:tplc="0C0C0003" w:tentative="1">
+      <w:start w:val="1"/>
+      <w:numFmt w:val="bullet"/>
+      <w:lvlText w:val="o"/>
+      <w:lvlJc w:val="left"/>
+      <w:pPr>
+        <w:ind w:left="1440" w:hanging="360"/>
+      </w:pPr>
+      <w:rPr>
+        <w:rFonts w:ascii="Courier New" w:hAnsi="Courier New" w:cs="Courier New" w:hint="default"/>
+      </w:rPr>
+    </w:lvl>
+    <w:lvl w:ilvl="2" w:tplc="0C0C0005" w:tentative="1">
+      <w:start w:val="1"/>
+      <w:numFmt w:val="bullet"/>
+      <w:lvlText w:val=""/>
+      <w:lvlJc w:val="left"/>
+      <w:pPr>
+        <w:ind w:left="2160" w:hanging="360"/>
+      </w:pPr>
+      <w:rPr>
+        <w:rFonts w:ascii="Wingdings" w:hAnsi="Wingdings" w:hint="default"/>
+      </w:rPr>
+    </w:lvl>
+    <w:lvl w:ilvl="3" w:tplc="0C0C0001" w:tentative="1">
+      <w:start w:val="1"/>
+      <w:numFmt w:val="bullet"/>
+      <w:lvlText w:val=""/>
+      <w:lvlJc w:val="left"/>
+      <w:pPr>
+        <w:ind w:left="2880" w:hanging="360"/>
+      </w:pPr>
+      <w:rPr>
+        <w:rFonts w:ascii="Symbol" w:hAnsi="Symbol" w:hint="default"/>
+      </w:rPr>
+    </w:lvl>
+    <w:lvl w:ilvl="4" w:tplc="0C0C0003" w:tentative="1">
+      <w:start w:val="1"/>
+      <w:numFmt w:val="bullet"/>
+      <w:lvlText w:val="o"/>
+      <w:lvlJc w:val="left"/>
+      <w:pPr>
+        <w:ind w:left="3600" w:hanging="360"/>
+      </w:pPr>
+      <w:rPr>
+        <w:rFonts w:ascii="Courier New" w:hAnsi="Courier New" w:cs="Courier New" w:hint="default"/>
+      </w:rPr>
+    </w:lvl>
+    <w:lvl w:ilvl="5" w:tplc="0C0C0005" w:tentative="1">
+      <w:start w:val="1"/>
+      <w:numFmt w:val="bullet"/>
+      <w:lvlText w:val=""/>
+      <w:lvlJc w:val="left"/>
+      <w:pPr>
+        <w:ind w:left="4320" w:hanging="360"/>
+      </w:pPr>
+      <w:rPr>
+        <w:rFonts w:ascii="Wingdings" w:hAnsi="Wingdings" w:hint="default"/>
+      </w:rPr>
+    </w:lvl>
+    <w:lvl w:ilvl="6" w:tplc="0C0C0001" w:tentative="1">
+      <w:start w:val="1"/>
+      <w:numFmt w:val="bullet"/>
+      <w:lvlText w:val=""/>
+      <w:lvlJc w:val="left"/>
+      <w:pPr>
+        <w:ind w:left="5040" w:hanging="360"/>
+      </w:pPr>
+      <w:rPr>
+        <w:rFonts w:ascii="Symbol" w:hAnsi="Symbol" w:hint="default"/>
+      </w:rPr>
+    </w:lvl>
+    <w:lvl w:ilvl="7" w:tplc="0C0C0003" w:tentative="1">
+      <w:start w:val="1"/>
+      <w:numFmt w:val="bullet"/>
+      <w:lvlText w:val="o"/>
+      <w:lvlJc w:val="left"/>
+      <w:pPr>
+        <w:ind w:left="5760" w:hanging="360"/>
+      </w:pPr>
+      <w:rPr>
+        <w:rFonts w:ascii="Courier New" w:hAnsi="Courier New" w:cs="Courier New" w:hint="default"/>
+      </w:rPr>
+    </w:lvl>
+    <w:lvl w:ilvl="8" w:tplc="0C0C0005" w:tentative="1">
+      <w:start w:val="1"/>
+      <w:numFmt w:val="bullet"/>
+      <w:lvlText w:val=""/>
+      <w:lvlJc w:val="left"/>
+      <w:pPr>
+        <w:ind w:left="6480" w:hanging="360"/>
+      </w:pPr>
+      <w:rPr>
+        <w:rFonts w:ascii="Wingdings" w:hAnsi="Wingdings" w:hint="default"/>
+      </w:rPr>
+    </w:lvl>
+  </w:abstractNum>
+  <w:abstractNum w:abstractNumId="3" w15:restartNumberingAfterBreak="0">
+    <w:nsid w:val="1CF51052"/>
+    <w:multiLevelType w:val="hybridMultilevel"/>
+    <w:tmpl w:val="89E8165C"/>
+    <w:lvl w:ilvl="0" w:tplc="0C0C0001">
+      <w:start w:val="1"/>
+      <w:numFmt w:val="bullet"/>
+      <w:lvlText w:val=""/>
+      <w:lvlJc w:val="left"/>
+      <w:pPr>
+        <w:ind w:left="720" w:hanging="360"/>
+      </w:pPr>
+      <w:rPr>
+        <w:rFonts w:ascii="Symbol" w:hAnsi="Symbol" w:hint="default"/>
+      </w:rPr>
+    </w:lvl>
+    <w:lvl w:ilvl="1" w:tplc="0C0C0003" w:tentative="1">
+      <w:start w:val="1"/>
+      <w:numFmt w:val="bullet"/>
+      <w:lvlText w:val="o"/>
+      <w:lvlJc w:val="left"/>
+      <w:pPr>
+        <w:ind w:left="1440" w:hanging="360"/>
+      </w:pPr>
+      <w:rPr>
+        <w:rFonts w:ascii="Courier New" w:hAnsi="Courier New" w:cs="Courier New" w:hint="default"/>
+      </w:rPr>
+    </w:lvl>
+    <w:lvl w:ilvl="2" w:tplc="0C0C0005" w:tentative="1">
+      <w:start w:val="1"/>
+      <w:numFmt w:val="bullet"/>
+      <w:lvlText w:val=""/>
+      <w:lvlJc w:val="left"/>
+      <w:pPr>
+        <w:ind w:left="2160" w:hanging="360"/>
+      </w:pPr>
+      <w:rPr>
+        <w:rFonts w:ascii="Wingdings" w:hAnsi="Wingdings" w:hint="default"/>
+      </w:rPr>
+    </w:lvl>
+    <w:lvl w:ilvl="3" w:tplc="0C0C0001" w:tentative="1">
+      <w:start w:val="1"/>
+      <w:numFmt w:val="bullet"/>
+      <w:lvlText w:val=""/>
+      <w:lvlJc w:val="left"/>
+      <w:pPr>
+        <w:ind w:left="2880" w:hanging="360"/>
+      </w:pPr>
+      <w:rPr>
+        <w:rFonts w:ascii="Symbol" w:hAnsi="Symbol" w:hint="default"/>
+      </w:rPr>
+    </w:lvl>
+    <w:lvl w:ilvl="4" w:tplc="0C0C0003" w:tentative="1">
+      <w:start w:val="1"/>
+      <w:numFmt w:val="bullet"/>
+      <w:lvlText w:val="o"/>
+      <w:lvlJc w:val="left"/>
+      <w:pPr>
+        <w:ind w:left="3600" w:hanging="360"/>
+      </w:pPr>
+      <w:rPr>
+        <w:rFonts w:ascii="Courier New" w:hAnsi="Courier New" w:cs="Courier New" w:hint="default"/>
+      </w:rPr>
+    </w:lvl>
+    <w:lvl w:ilvl="5" w:tplc="0C0C0005" w:tentative="1">
+      <w:start w:val="1"/>
+      <w:numFmt w:val="bullet"/>
+      <w:lvlText w:val=""/>
+      <w:lvlJc w:val="left"/>
+      <w:pPr>
+        <w:ind w:left="4320" w:hanging="360"/>
+      </w:pPr>
+      <w:rPr>
+        <w:rFonts w:ascii="Wingdings" w:hAnsi="Wingdings" w:hint="default"/>
+      </w:rPr>
+    </w:lvl>
+    <w:lvl w:ilvl="6" w:tplc="0C0C0001" w:tentative="1">
+      <w:start w:val="1"/>
+      <w:numFmt w:val="bullet"/>
+      <w:lvlText w:val=""/>
+      <w:lvlJc w:val="left"/>
+      <w:pPr>
+        <w:ind w:left="5040" w:hanging="360"/>
+      </w:pPr>
+      <w:rPr>
+        <w:rFonts w:ascii="Symbol" w:hAnsi="Symbol" w:hint="default"/>
+      </w:rPr>
+    </w:lvl>
+    <w:lvl w:ilvl="7" w:tplc="0C0C0003" w:tentative="1">
+      <w:start w:val="1"/>
+      <w:numFmt w:val="bullet"/>
+      <w:lvlText w:val="o"/>
+      <w:lvlJc w:val="left"/>
+      <w:pPr>
+        <w:ind w:left="5760" w:hanging="360"/>
+      </w:pPr>
+      <w:rPr>
+        <w:rFonts w:ascii="Courier New" w:hAnsi="Courier New" w:cs="Courier New" w:hint="default"/>
+      </w:rPr>
+    </w:lvl>
+    <w:lvl w:ilvl="8" w:tplc="0C0C0005" w:tentative="1">
+      <w:start w:val="1"/>
+      <w:numFmt w:val="bullet"/>
+      <w:lvlText w:val=""/>
+      <w:lvlJc w:val="left"/>
+      <w:pPr>
+        <w:ind w:left="6480" w:hanging="360"/>
+      </w:pPr>
+      <w:rPr>
+        <w:rFonts w:ascii="Wingdings" w:hAnsi="Wingdings" w:hint="default"/>
+      </w:rPr>
+    </w:lvl>
+  </w:abstractNum>
+  <w:abstractNum w:abstractNumId="4" w15:restartNumberingAfterBreak="0">
     <w:nsid w:val="1FD84D13"/>
     <w:multiLevelType w:val="hybridMultilevel"/>
     <w:tmpl w:val="52DC4E3C"/>
@@ -3367,7 +4418,7 @@
       </w:rPr>
     </w:lvl>
   </w:abstractNum>
-  <w:abstractNum w:abstractNumId="1" w15:restartNumberingAfterBreak="0">
+  <w:abstractNum w:abstractNumId="5" w15:restartNumberingAfterBreak="0">
     <w:nsid w:val="38AB3B1E"/>
     <w:multiLevelType w:val="hybridMultilevel"/>
     <w:tmpl w:val="3558C6B4"/>
@@ -3480,10 +4531,254 @@
       </w:rPr>
     </w:lvl>
   </w:abstractNum>
+  <w:abstractNum w:abstractNumId="6" w15:restartNumberingAfterBreak="0">
+    <w:nsid w:val="504B1731"/>
+    <w:multiLevelType w:val="hybridMultilevel"/>
+    <w:tmpl w:val="BB704044"/>
+    <w:lvl w:ilvl="0" w:tplc="0C0C0001">
+      <w:start w:val="1"/>
+      <w:numFmt w:val="bullet"/>
+      <w:lvlText w:val=""/>
+      <w:lvlJc w:val="left"/>
+      <w:pPr>
+        <w:ind w:left="1440" w:hanging="360"/>
+      </w:pPr>
+      <w:rPr>
+        <w:rFonts w:ascii="Symbol" w:hAnsi="Symbol" w:hint="default"/>
+      </w:rPr>
+    </w:lvl>
+    <w:lvl w:ilvl="1" w:tplc="0C0C0003" w:tentative="1">
+      <w:start w:val="1"/>
+      <w:numFmt w:val="bullet"/>
+      <w:lvlText w:val="o"/>
+      <w:lvlJc w:val="left"/>
+      <w:pPr>
+        <w:ind w:left="2160" w:hanging="360"/>
+      </w:pPr>
+      <w:rPr>
+        <w:rFonts w:ascii="Courier New" w:hAnsi="Courier New" w:cs="Courier New" w:hint="default"/>
+      </w:rPr>
+    </w:lvl>
+    <w:lvl w:ilvl="2" w:tplc="0C0C0005" w:tentative="1">
+      <w:start w:val="1"/>
+      <w:numFmt w:val="bullet"/>
+      <w:lvlText w:val=""/>
+      <w:lvlJc w:val="left"/>
+      <w:pPr>
+        <w:ind w:left="2880" w:hanging="360"/>
+      </w:pPr>
+      <w:rPr>
+        <w:rFonts w:ascii="Wingdings" w:hAnsi="Wingdings" w:hint="default"/>
+      </w:rPr>
+    </w:lvl>
+    <w:lvl w:ilvl="3" w:tplc="0C0C0001" w:tentative="1">
+      <w:start w:val="1"/>
+      <w:numFmt w:val="bullet"/>
+      <w:lvlText w:val=""/>
+      <w:lvlJc w:val="left"/>
+      <w:pPr>
+        <w:ind w:left="3600" w:hanging="360"/>
+      </w:pPr>
+      <w:rPr>
+        <w:rFonts w:ascii="Symbol" w:hAnsi="Symbol" w:hint="default"/>
+      </w:rPr>
+    </w:lvl>
+    <w:lvl w:ilvl="4" w:tplc="0C0C0003" w:tentative="1">
+      <w:start w:val="1"/>
+      <w:numFmt w:val="bullet"/>
+      <w:lvlText w:val="o"/>
+      <w:lvlJc w:val="left"/>
+      <w:pPr>
+        <w:ind w:left="4320" w:hanging="360"/>
+      </w:pPr>
+      <w:rPr>
+        <w:rFonts w:ascii="Courier New" w:hAnsi="Courier New" w:cs="Courier New" w:hint="default"/>
+      </w:rPr>
+    </w:lvl>
+    <w:lvl w:ilvl="5" w:tplc="0C0C0005" w:tentative="1">
+      <w:start w:val="1"/>
+      <w:numFmt w:val="bullet"/>
+      <w:lvlText w:val=""/>
+      <w:lvlJc w:val="left"/>
+      <w:pPr>
+        <w:ind w:left="5040" w:hanging="360"/>
+      </w:pPr>
+      <w:rPr>
+        <w:rFonts w:ascii="Wingdings" w:hAnsi="Wingdings" w:hint="default"/>
+      </w:rPr>
+    </w:lvl>
+    <w:lvl w:ilvl="6" w:tplc="0C0C0001" w:tentative="1">
+      <w:start w:val="1"/>
+      <w:numFmt w:val="bullet"/>
+      <w:lvlText w:val=""/>
+      <w:lvlJc w:val="left"/>
+      <w:pPr>
+        <w:ind w:left="5760" w:hanging="360"/>
+      </w:pPr>
+      <w:rPr>
+        <w:rFonts w:ascii="Symbol" w:hAnsi="Symbol" w:hint="default"/>
+      </w:rPr>
+    </w:lvl>
+    <w:lvl w:ilvl="7" w:tplc="0C0C0003" w:tentative="1">
+      <w:start w:val="1"/>
+      <w:numFmt w:val="bullet"/>
+      <w:lvlText w:val="o"/>
+      <w:lvlJc w:val="left"/>
+      <w:pPr>
+        <w:ind w:left="6480" w:hanging="360"/>
+      </w:pPr>
+      <w:rPr>
+        <w:rFonts w:ascii="Courier New" w:hAnsi="Courier New" w:cs="Courier New" w:hint="default"/>
+      </w:rPr>
+    </w:lvl>
+    <w:lvl w:ilvl="8" w:tplc="0C0C0005" w:tentative="1">
+      <w:start w:val="1"/>
+      <w:numFmt w:val="bullet"/>
+      <w:lvlText w:val=""/>
+      <w:lvlJc w:val="left"/>
+      <w:pPr>
+        <w:ind w:left="7200" w:hanging="360"/>
+      </w:pPr>
+      <w:rPr>
+        <w:rFonts w:ascii="Wingdings" w:hAnsi="Wingdings" w:hint="default"/>
+      </w:rPr>
+    </w:lvl>
+  </w:abstractNum>
+  <w:abstractNum w:abstractNumId="7" w15:restartNumberingAfterBreak="0">
+    <w:nsid w:val="59141277"/>
+    <w:multiLevelType w:val="hybridMultilevel"/>
+    <w:tmpl w:val="0930F10A"/>
+    <w:lvl w:ilvl="0" w:tplc="0C0C0001">
+      <w:start w:val="1"/>
+      <w:numFmt w:val="bullet"/>
+      <w:lvlText w:val=""/>
+      <w:lvlJc w:val="left"/>
+      <w:pPr>
+        <w:ind w:left="720" w:hanging="360"/>
+      </w:pPr>
+      <w:rPr>
+        <w:rFonts w:ascii="Symbol" w:hAnsi="Symbol" w:hint="default"/>
+      </w:rPr>
+    </w:lvl>
+    <w:lvl w:ilvl="1" w:tplc="0C0C0003" w:tentative="1">
+      <w:start w:val="1"/>
+      <w:numFmt w:val="bullet"/>
+      <w:lvlText w:val="o"/>
+      <w:lvlJc w:val="left"/>
+      <w:pPr>
+        <w:ind w:left="1440" w:hanging="360"/>
+      </w:pPr>
+      <w:rPr>
+        <w:rFonts w:ascii="Courier New" w:hAnsi="Courier New" w:cs="Courier New" w:hint="default"/>
+      </w:rPr>
+    </w:lvl>
+    <w:lvl w:ilvl="2" w:tplc="0C0C0005" w:tentative="1">
+      <w:start w:val="1"/>
+      <w:numFmt w:val="bullet"/>
+      <w:lvlText w:val=""/>
+      <w:lvlJc w:val="left"/>
+      <w:pPr>
+        <w:ind w:left="2160" w:hanging="360"/>
+      </w:pPr>
+      <w:rPr>
+        <w:rFonts w:ascii="Wingdings" w:hAnsi="Wingdings" w:hint="default"/>
+      </w:rPr>
+    </w:lvl>
+    <w:lvl w:ilvl="3" w:tplc="0C0C0001" w:tentative="1">
+      <w:start w:val="1"/>
+      <w:numFmt w:val="bullet"/>
+      <w:lvlText w:val=""/>
+      <w:lvlJc w:val="left"/>
+      <w:pPr>
+        <w:ind w:left="2880" w:hanging="360"/>
+      </w:pPr>
+      <w:rPr>
+        <w:rFonts w:ascii="Symbol" w:hAnsi="Symbol" w:hint="default"/>
+      </w:rPr>
+    </w:lvl>
+    <w:lvl w:ilvl="4" w:tplc="0C0C0003" w:tentative="1">
+      <w:start w:val="1"/>
+      <w:numFmt w:val="bullet"/>
+      <w:lvlText w:val="o"/>
+      <w:lvlJc w:val="left"/>
+      <w:pPr>
+        <w:ind w:left="3600" w:hanging="360"/>
+      </w:pPr>
+      <w:rPr>
+        <w:rFonts w:ascii="Courier New" w:hAnsi="Courier New" w:cs="Courier New" w:hint="default"/>
+      </w:rPr>
+    </w:lvl>
+    <w:lvl w:ilvl="5" w:tplc="0C0C0005" w:tentative="1">
+      <w:start w:val="1"/>
+      <w:numFmt w:val="bullet"/>
+      <w:lvlText w:val=""/>
+      <w:lvlJc w:val="left"/>
+      <w:pPr>
+        <w:ind w:left="4320" w:hanging="360"/>
+      </w:pPr>
+      <w:rPr>
+        <w:rFonts w:ascii="Wingdings" w:hAnsi="Wingdings" w:hint="default"/>
+      </w:rPr>
+    </w:lvl>
+    <w:lvl w:ilvl="6" w:tplc="0C0C0001" w:tentative="1">
+      <w:start w:val="1"/>
+      <w:numFmt w:val="bullet"/>
+      <w:lvlText w:val=""/>
+      <w:lvlJc w:val="left"/>
+      <w:pPr>
+        <w:ind w:left="5040" w:hanging="360"/>
+      </w:pPr>
+      <w:rPr>
+        <w:rFonts w:ascii="Symbol" w:hAnsi="Symbol" w:hint="default"/>
+      </w:rPr>
+    </w:lvl>
+    <w:lvl w:ilvl="7" w:tplc="0C0C0003" w:tentative="1">
+      <w:start w:val="1"/>
+      <w:numFmt w:val="bullet"/>
+      <w:lvlText w:val="o"/>
+      <w:lvlJc w:val="left"/>
+      <w:pPr>
+        <w:ind w:left="5760" w:hanging="360"/>
+      </w:pPr>
+      <w:rPr>
+        <w:rFonts w:ascii="Courier New" w:hAnsi="Courier New" w:cs="Courier New" w:hint="default"/>
+      </w:rPr>
+    </w:lvl>
+    <w:lvl w:ilvl="8" w:tplc="0C0C0005" w:tentative="1">
+      <w:start w:val="1"/>
+      <w:numFmt w:val="bullet"/>
+      <w:lvlText w:val=""/>
+      <w:lvlJc w:val="left"/>
+      <w:pPr>
+        <w:ind w:left="6480" w:hanging="360"/>
+      </w:pPr>
+      <w:rPr>
+        <w:rFonts w:ascii="Wingdings" w:hAnsi="Wingdings" w:hint="default"/>
+      </w:rPr>
+    </w:lvl>
+  </w:abstractNum>
   <w:num w:numId="1">
+    <w:abstractNumId w:val="4"/>
+  </w:num>
+  <w:num w:numId="2">
+    <w:abstractNumId w:val="5"/>
+  </w:num>
+  <w:num w:numId="3">
+    <w:abstractNumId w:val="3"/>
+  </w:num>
+  <w:num w:numId="4">
     <w:abstractNumId w:val="0"/>
   </w:num>
-  <w:num w:numId="2">
+  <w:num w:numId="5">
+    <w:abstractNumId w:val="7"/>
+  </w:num>
+  <w:num w:numId="6">
+    <w:abstractNumId w:val="2"/>
+  </w:num>
+  <w:num w:numId="7">
+    <w:abstractNumId w:val="6"/>
+  </w:num>
+  <w:num w:numId="8">
     <w:abstractNumId w:val="1"/>
   </w:num>
 </w:numbering>
@@ -5349,7 +6644,7 @@
 </file>
 
 <file path=customXml/itemProps2.xml><?xml version="1.0" encoding="utf-8"?>
-<ds:datastoreItem xmlns:ds="http://schemas.openxmlformats.org/officeDocument/2006/customXml" ds:itemID="{7BCB1402-865C-450D-9F7B-C51AE81772DE}">
+<ds:datastoreItem xmlns:ds="http://schemas.openxmlformats.org/officeDocument/2006/customXml" ds:itemID="{C7C83FC0-570E-4133-99D0-F25852C395B9}">
   <ds:schemaRefs>
     <ds:schemaRef ds:uri="http://schemas.openxmlformats.org/officeDocument/2006/bibliography"/>
   </ds:schemaRefs>

</xml_diff>

<commit_message>
Modification du fichier Word + commencement du fichier pour faire la bd
</commit_message>
<xml_diff>
--- a/ModeleDossierArchitecture.docx
+++ b/ModeleDossierArchitecture.docx
@@ -1,6 +1,6 @@
 
 <file path=word/document.xml><?xml version="1.0" encoding="utf-8"?>
-<w:document xmlns:wpc="http://schemas.microsoft.com/office/word/2010/wordprocessingCanvas" xmlns:cx="http://schemas.microsoft.com/office/drawing/2014/chartex" xmlns:cx1="http://schemas.microsoft.com/office/drawing/2015/9/8/chartex" xmlns:mc="http://schemas.openxmlformats.org/markup-compatibility/2006" xmlns:o="urn:schemas-microsoft-com:office:office" xmlns:r="http://schemas.openxmlformats.org/officeDocument/2006/relationships" xmlns:m="http://schemas.openxmlformats.org/officeDocument/2006/math" xmlns:v="urn:schemas-microsoft-com:vml" xmlns:wp14="http://schemas.microsoft.com/office/word/2010/wordprocessingDrawing" xmlns:wp="http://schemas.openxmlformats.org/drawingml/2006/wordprocessingDrawing" xmlns:w10="urn:schemas-microsoft-com:office:word" xmlns:w="http://schemas.openxmlformats.org/wordprocessingml/2006/main" xmlns:w14="http://schemas.microsoft.com/office/word/2010/wordml" xmlns:w15="http://schemas.microsoft.com/office/word/2012/wordml" xmlns:w16se="http://schemas.microsoft.com/office/word/2015/wordml/symex" xmlns:wpg="http://schemas.microsoft.com/office/word/2010/wordprocessingGroup" xmlns:wpi="http://schemas.microsoft.com/office/word/2010/wordprocessingInk" xmlns:wne="http://schemas.microsoft.com/office/word/2006/wordml" xmlns:wps="http://schemas.microsoft.com/office/word/2010/wordprocessingShape" mc:Ignorable="w14 w15 w16se wp14">
+<w:document xmlns:wpc="http://schemas.microsoft.com/office/word/2010/wordprocessingCanvas" xmlns:cx="http://schemas.microsoft.com/office/drawing/2014/chartex" xmlns:cx1="http://schemas.microsoft.com/office/drawing/2015/9/8/chartex" xmlns:cx2="http://schemas.microsoft.com/office/drawing/2015/10/21/chartex" xmlns:cx3="http://schemas.microsoft.com/office/drawing/2016/5/9/chartex" xmlns:cx4="http://schemas.microsoft.com/office/drawing/2016/5/10/chartex" xmlns:cx5="http://schemas.microsoft.com/office/drawing/2016/5/11/chartex" xmlns:cx6="http://schemas.microsoft.com/office/drawing/2016/5/12/chartex" xmlns:cx7="http://schemas.microsoft.com/office/drawing/2016/5/13/chartex" xmlns:cx8="http://schemas.microsoft.com/office/drawing/2016/5/14/chartex" xmlns:mc="http://schemas.openxmlformats.org/markup-compatibility/2006" xmlns:aink="http://schemas.microsoft.com/office/drawing/2016/ink" xmlns:am3d="http://schemas.microsoft.com/office/drawing/2017/model3d" xmlns:o="urn:schemas-microsoft-com:office:office" xmlns:r="http://schemas.openxmlformats.org/officeDocument/2006/relationships" xmlns:m="http://schemas.openxmlformats.org/officeDocument/2006/math" xmlns:v="urn:schemas-microsoft-com:vml" xmlns:wp14="http://schemas.microsoft.com/office/word/2010/wordprocessingDrawing" xmlns:wp="http://schemas.openxmlformats.org/drawingml/2006/wordprocessingDrawing" xmlns:w10="urn:schemas-microsoft-com:office:word" xmlns:w="http://schemas.openxmlformats.org/wordprocessingml/2006/main" xmlns:w14="http://schemas.microsoft.com/office/word/2010/wordml" xmlns:w15="http://schemas.microsoft.com/office/word/2012/wordml" xmlns:w16cid="http://schemas.microsoft.com/office/word/2016/wordml/cid" xmlns:w16se="http://schemas.microsoft.com/office/word/2015/wordml/symex" xmlns:wpg="http://schemas.microsoft.com/office/word/2010/wordprocessingGroup" xmlns:wpi="http://schemas.microsoft.com/office/word/2010/wordprocessingInk" xmlns:wne="http://schemas.microsoft.com/office/word/2006/wordml" xmlns:wps="http://schemas.microsoft.com/office/word/2010/wordprocessingShape" mc:Ignorable="w14 w15 w16se w16cid wp14">
   <w:body>
     <w:sdt>
       <w:sdtPr>
@@ -155,7 +155,6 @@
                                         </w:rPr>
                                         <w:t xml:space="preserve">420-5A6-JR - </w:t>
                                       </w:r>
-                                      <w:proofErr w:type="spellStart"/>
                                       <w:r>
                                         <w:rPr>
                                           <w:color w:val="FFFFFF" w:themeColor="background1"/>
@@ -164,7 +163,6 @@
                                         </w:rPr>
                                         <w:t>Andromia</w:t>
                                       </w:r>
-                                      <w:proofErr w:type="spellEnd"/>
                                     </w:p>
                                   </w:sdtContent>
                                 </w:sdt>
@@ -479,7 +477,6 @@
                                   </w:rPr>
                                   <w:t xml:space="preserve">420-5A6-JR - </w:t>
                                 </w:r>
-                                <w:proofErr w:type="spellStart"/>
                                 <w:r>
                                   <w:rPr>
                                     <w:color w:val="FFFFFF" w:themeColor="background1"/>
@@ -488,7 +485,6 @@
                                   </w:rPr>
                                   <w:t>Andromia</w:t>
                                 </w:r>
-                                <w:proofErr w:type="spellEnd"/>
                               </w:p>
                             </w:sdtContent>
                           </w:sdt>
@@ -1974,7 +1970,11 @@
             <w:cnfStyle w:val="001000000000" w:firstRow="0" w:lastRow="0" w:firstColumn="1" w:lastColumn="0" w:oddVBand="0" w:evenVBand="0" w:oddHBand="0" w:evenHBand="0" w:firstRowFirstColumn="0" w:firstRowLastColumn="0" w:lastRowFirstColumn="0" w:lastRowLastColumn="0"/>
             <w:tcW w:w="421" w:type="dxa"/>
           </w:tcPr>
-          <w:p/>
+          <w:p>
+            <w:r>
+              <w:t>F1</w:t>
+            </w:r>
+          </w:p>
         </w:tc>
         <w:tc>
           <w:tcPr>
@@ -1984,6 +1984,9 @@
             <w:pPr>
               <w:cnfStyle w:val="000000000000" w:firstRow="0" w:lastRow="0" w:firstColumn="0" w:lastColumn="0" w:oddVBand="0" w:evenVBand="0" w:oddHBand="0" w:evenHBand="0" w:firstRowFirstColumn="0" w:firstRowLastColumn="0" w:lastRowFirstColumn="0" w:lastRowLastColumn="0"/>
             </w:pPr>
+            <w:r>
+              <w:t>1</w:t>
+            </w:r>
           </w:p>
         </w:tc>
         <w:tc>
@@ -1994,6 +1997,252 @@
             <w:pPr>
               <w:cnfStyle w:val="000000000000" w:firstRow="0" w:lastRow="0" w:firstColumn="0" w:lastColumn="0" w:oddVBand="0" w:evenVBand="0" w:oddHBand="0" w:evenHBand="0" w:firstRowFirstColumn="0" w:firstRowLastColumn="0" w:lastRowFirstColumn="0" w:lastRowLastColumn="0"/>
             </w:pPr>
+            <w:r>
+              <w:t>En tant que Citoyen, je veux pouvoir me créer un compte pour devenir Explorateur.</w:t>
+            </w:r>
+          </w:p>
+        </w:tc>
+      </w:tr>
+      <w:tr>
+        <w:tc>
+          <w:tcPr>
+            <w:cnfStyle w:val="001000000000" w:firstRow="0" w:lastRow="0" w:firstColumn="1" w:lastColumn="0" w:oddVBand="0" w:evenVBand="0" w:oddHBand="0" w:evenHBand="0" w:firstRowFirstColumn="0" w:firstRowLastColumn="0" w:lastRowFirstColumn="0" w:lastRowLastColumn="0"/>
+            <w:tcW w:w="421" w:type="dxa"/>
+          </w:tcPr>
+          <w:p>
+            <w:r>
+              <w:t>F2</w:t>
+            </w:r>
+          </w:p>
+        </w:tc>
+        <w:tc>
+          <w:tcPr>
+            <w:tcW w:w="1134" w:type="dxa"/>
+          </w:tcPr>
+          <w:p>
+            <w:pPr>
+              <w:cnfStyle w:val="000000000000" w:firstRow="0" w:lastRow="0" w:firstColumn="0" w:lastColumn="0" w:oddVBand="0" w:evenVBand="0" w:oddHBand="0" w:evenHBand="0" w:firstRowFirstColumn="0" w:firstRowLastColumn="0" w:lastRowFirstColumn="0" w:lastRowLastColumn="0"/>
+            </w:pPr>
+            <w:r>
+              <w:t>3</w:t>
+            </w:r>
+          </w:p>
+        </w:tc>
+        <w:tc>
+          <w:tcPr>
+            <w:tcW w:w="7075" w:type="dxa"/>
+          </w:tcPr>
+          <w:p>
+            <w:pPr>
+              <w:cnfStyle w:val="000000000000" w:firstRow="0" w:lastRow="0" w:firstColumn="0" w:lastColumn="0" w:oddVBand="0" w:evenVBand="0" w:oddHBand="0" w:evenHBand="0" w:firstRowFirstColumn="0" w:firstRowLastColumn="0" w:lastRowFirstColumn="0" w:lastRowLastColumn="0"/>
+            </w:pPr>
+            <w:r>
+              <w:t>En tant qu’Explorateur, je veux me connecter, pour utiliser les fonctionnalités de l'application.</w:t>
+            </w:r>
+          </w:p>
+        </w:tc>
+      </w:tr>
+      <w:tr>
+        <w:tc>
+          <w:tcPr>
+            <w:cnfStyle w:val="001000000000" w:firstRow="0" w:lastRow="0" w:firstColumn="1" w:lastColumn="0" w:oddVBand="0" w:evenVBand="0" w:oddHBand="0" w:evenHBand="0" w:firstRowFirstColumn="0" w:firstRowLastColumn="0" w:lastRowFirstColumn="0" w:lastRowLastColumn="0"/>
+            <w:tcW w:w="421" w:type="dxa"/>
+          </w:tcPr>
+          <w:p>
+            <w:r>
+              <w:t>F3</w:t>
+            </w:r>
+          </w:p>
+        </w:tc>
+        <w:tc>
+          <w:tcPr>
+            <w:tcW w:w="1134" w:type="dxa"/>
+          </w:tcPr>
+          <w:p>
+            <w:pPr>
+              <w:cnfStyle w:val="000000000000" w:firstRow="0" w:lastRow="0" w:firstColumn="0" w:lastColumn="0" w:oddVBand="0" w:evenVBand="0" w:oddHBand="0" w:evenHBand="0" w:firstRowFirstColumn="0" w:firstRowLastColumn="0" w:lastRowFirstColumn="0" w:lastRowLastColumn="0"/>
+            </w:pPr>
+            <w:r>
+              <w:t>1</w:t>
+            </w:r>
+          </w:p>
+        </w:tc>
+        <w:tc>
+          <w:tcPr>
+            <w:tcW w:w="7075" w:type="dxa"/>
+          </w:tcPr>
+          <w:p>
+            <w:pPr>
+              <w:cnfStyle w:val="000000000000" w:firstRow="0" w:lastRow="0" w:firstColumn="0" w:lastColumn="0" w:oddVBand="0" w:evenVBand="0" w:oddHBand="0" w:evenHBand="0" w:firstRowFirstColumn="0" w:firstRowLastColumn="0" w:lastRowFirstColumn="0" w:lastRowLastColumn="0"/>
+            </w:pPr>
+            <w:r>
+              <w:t>En tant qu’Explorateur connecté, je veux me déconnecter</w:t>
+            </w:r>
+            <w:r>
+              <w:t>.</w:t>
+            </w:r>
+          </w:p>
+        </w:tc>
+      </w:tr>
+      <w:tr>
+        <w:tc>
+          <w:tcPr>
+            <w:cnfStyle w:val="001000000000" w:firstRow="0" w:lastRow="0" w:firstColumn="1" w:lastColumn="0" w:oddVBand="0" w:evenVBand="0" w:oddHBand="0" w:evenHBand="0" w:firstRowFirstColumn="0" w:firstRowLastColumn="0" w:lastRowFirstColumn="0" w:lastRowLastColumn="0"/>
+            <w:tcW w:w="421" w:type="dxa"/>
+          </w:tcPr>
+          <w:p>
+            <w:r>
+              <w:t>F4</w:t>
+            </w:r>
+          </w:p>
+        </w:tc>
+        <w:tc>
+          <w:tcPr>
+            <w:tcW w:w="1134" w:type="dxa"/>
+          </w:tcPr>
+          <w:p>
+            <w:pPr>
+              <w:cnfStyle w:val="000000000000" w:firstRow="0" w:lastRow="0" w:firstColumn="0" w:lastColumn="0" w:oddVBand="0" w:evenVBand="0" w:oddHBand="0" w:evenHBand="0" w:firstRowFirstColumn="0" w:firstRowLastColumn="0" w:lastRowFirstColumn="0" w:lastRowLastColumn="0"/>
+            </w:pPr>
+            <w:r>
+              <w:t>2</w:t>
+            </w:r>
+          </w:p>
+        </w:tc>
+        <w:tc>
+          <w:tcPr>
+            <w:tcW w:w="7075" w:type="dxa"/>
+          </w:tcPr>
+          <w:p>
+            <w:pPr>
+              <w:cnfStyle w:val="000000000000" w:firstRow="0" w:lastRow="0" w:firstColumn="0" w:lastColumn="0" w:oddVBand="0" w:evenVBand="0" w:oddHBand="0" w:evenHBand="0" w:firstRowFirstColumn="0" w:firstRowLastColumn="0" w:lastRowFirstColumn="0" w:lastRowLastColumn="0"/>
+            </w:pPr>
+            <w:r>
+              <w:t>En tant qu’Explorateur connecté, je veux afficher ma collection de Unit.</w:t>
+            </w:r>
+          </w:p>
+        </w:tc>
+      </w:tr>
+      <w:tr>
+        <w:tc>
+          <w:tcPr>
+            <w:cnfStyle w:val="001000000000" w:firstRow="0" w:lastRow="0" w:firstColumn="1" w:lastColumn="0" w:oddVBand="0" w:evenVBand="0" w:oddHBand="0" w:evenHBand="0" w:firstRowFirstColumn="0" w:firstRowLastColumn="0" w:lastRowFirstColumn="0" w:lastRowLastColumn="0"/>
+            <w:tcW w:w="421" w:type="dxa"/>
+          </w:tcPr>
+          <w:p>
+            <w:r>
+              <w:t>F5</w:t>
+            </w:r>
+          </w:p>
+        </w:tc>
+        <w:tc>
+          <w:tcPr>
+            <w:tcW w:w="1134" w:type="dxa"/>
+          </w:tcPr>
+          <w:p>
+            <w:pPr>
+              <w:cnfStyle w:val="000000000000" w:firstRow="0" w:lastRow="0" w:firstColumn="0" w:lastColumn="0" w:oddVBand="0" w:evenVBand="0" w:oddHBand="0" w:evenHBand="0" w:firstRowFirstColumn="0" w:firstRowLastColumn="0" w:lastRowFirstColumn="0" w:lastRowLastColumn="0"/>
+            </w:pPr>
+            <w:r>
+              <w:t>2</w:t>
+            </w:r>
+          </w:p>
+        </w:tc>
+        <w:tc>
+          <w:tcPr>
+            <w:tcW w:w="7075" w:type="dxa"/>
+          </w:tcPr>
+          <w:p>
+            <w:pPr>
+              <w:cnfStyle w:val="000000000000" w:firstRow="0" w:lastRow="0" w:firstColumn="0" w:lastColumn="0" w:oddVBand="0" w:evenVBand="0" w:oddHBand="0" w:evenHBand="0" w:firstRowFirstColumn="0" w:firstRowLastColumn="0" w:lastRowFirstColumn="0" w:lastRowLastColumn="0"/>
+            </w:pPr>
+            <w:r>
+              <w:t>En tant qu’Explorateur connecté, je veux afficher les détails d’une Unit de ma collection</w:t>
+            </w:r>
+            <w:r>
+              <w:t>.</w:t>
+            </w:r>
+          </w:p>
+        </w:tc>
+      </w:tr>
+      <w:tr>
+        <w:tc>
+          <w:tcPr>
+            <w:cnfStyle w:val="001000000000" w:firstRow="0" w:lastRow="0" w:firstColumn="1" w:lastColumn="0" w:oddVBand="0" w:evenVBand="0" w:oddHBand="0" w:evenHBand="0" w:firstRowFirstColumn="0" w:firstRowLastColumn="0" w:lastRowFirstColumn="0" w:lastRowLastColumn="0"/>
+            <w:tcW w:w="421" w:type="dxa"/>
+          </w:tcPr>
+          <w:p>
+            <w:r>
+              <w:t>F6</w:t>
+            </w:r>
+          </w:p>
+        </w:tc>
+        <w:tc>
+          <w:tcPr>
+            <w:tcW w:w="1134" w:type="dxa"/>
+          </w:tcPr>
+          <w:p>
+            <w:pPr>
+              <w:cnfStyle w:val="000000000000" w:firstRow="0" w:lastRow="0" w:firstColumn="0" w:lastColumn="0" w:oddVBand="0" w:evenVBand="0" w:oddHBand="0" w:evenHBand="0" w:firstRowFirstColumn="0" w:firstRowLastColumn="0" w:lastRowFirstColumn="0" w:lastRowLastColumn="0"/>
+            </w:pPr>
+            <w:r>
+              <w:t>3</w:t>
+            </w:r>
+          </w:p>
+        </w:tc>
+        <w:tc>
+          <w:tcPr>
+            <w:tcW w:w="7075" w:type="dxa"/>
+          </w:tcPr>
+          <w:p>
+            <w:pPr>
+              <w:cnfStyle w:val="000000000000" w:firstRow="0" w:lastRow="0" w:firstColumn="0" w:lastColumn="0" w:oddVBand="0" w:evenVBand="0" w:oddHBand="0" w:evenHBand="0" w:firstRowFirstColumn="0" w:firstRowLastColumn="0" w:lastRowFirstColumn="0" w:lastRowLastColumn="0"/>
+            </w:pPr>
+            <w:r>
+              <w:t>En tant qu’Explorateur connecté, je veux voir mon inventaire de Runes.</w:t>
+            </w:r>
+          </w:p>
+        </w:tc>
+      </w:tr>
+      <w:tr>
+        <w:tc>
+          <w:tcPr>
+            <w:cnfStyle w:val="001000000000" w:firstRow="0" w:lastRow="0" w:firstColumn="1" w:lastColumn="0" w:oddVBand="0" w:evenVBand="0" w:oddHBand="0" w:evenHBand="0" w:firstRowFirstColumn="0" w:firstRowLastColumn="0" w:lastRowFirstColumn="0" w:lastRowLastColumn="0"/>
+            <w:tcW w:w="421" w:type="dxa"/>
+          </w:tcPr>
+          <w:p>
+            <w:r>
+              <w:t>F7</w:t>
+            </w:r>
+          </w:p>
+        </w:tc>
+        <w:tc>
+          <w:tcPr>
+            <w:tcW w:w="1134" w:type="dxa"/>
+          </w:tcPr>
+          <w:p>
+            <w:pPr>
+              <w:cnfStyle w:val="000000000000" w:firstRow="0" w:lastRow="0" w:firstColumn="0" w:lastColumn="0" w:oddVBand="0" w:evenVBand="0" w:oddHBand="0" w:evenHBand="0" w:firstRowFirstColumn="0" w:firstRowLastColumn="0" w:lastRowFirstColumn="0" w:lastRowLastColumn="0"/>
+            </w:pPr>
+            <w:r>
+              <w:t>2</w:t>
+            </w:r>
+          </w:p>
+        </w:tc>
+        <w:tc>
+          <w:tcPr>
+            <w:tcW w:w="7075" w:type="dxa"/>
+          </w:tcPr>
+          <w:p>
+            <w:pPr>
+              <w:cnfStyle w:val="000000000000" w:firstRow="0" w:lastRow="0" w:firstColumn="0" w:lastColumn="0" w:oddVBand="0" w:evenVBand="0" w:oddHBand="0" w:evenHBand="0" w:firstRowFirstColumn="0" w:firstRowLastColumn="0" w:lastRowFirstColumn="0" w:lastRowLastColumn="0"/>
+            </w:pPr>
+            <w:r>
+              <w:t>7 En tant qu’Explorateur connecté, je veux voir mon total d’Inox et connaitre ma location</w:t>
+            </w:r>
+            <w:r>
+              <w:t>.</w:t>
+            </w:r>
           </w:p>
         </w:tc>
       </w:tr>
@@ -2011,22 +2260,23 @@
     <w:tbl>
       <w:tblPr>
         <w:tblStyle w:val="TableauGrille1Clair-Accentuation1"/>
-        <w:tblW w:w="0" w:type="auto"/>
+        <w:tblW w:w="8763" w:type="dxa"/>
         <w:tblLook w:val="04A0" w:firstRow="1" w:lastRow="0" w:firstColumn="1" w:lastColumn="0" w:noHBand="0" w:noVBand="1"/>
       </w:tblPr>
       <w:tblGrid>
-        <w:gridCol w:w="421"/>
-        <w:gridCol w:w="1134"/>
-        <w:gridCol w:w="7075"/>
+        <w:gridCol w:w="500"/>
+        <w:gridCol w:w="1148"/>
+        <w:gridCol w:w="7115"/>
       </w:tblGrid>
       <w:tr>
         <w:trPr>
           <w:cnfStyle w:val="100000000000" w:firstRow="1" w:lastRow="0" w:firstColumn="0" w:lastColumn="0" w:oddVBand="0" w:evenVBand="0" w:oddHBand="0" w:evenHBand="0" w:firstRowFirstColumn="0" w:firstRowLastColumn="0" w:lastRowFirstColumn="0" w:lastRowLastColumn="0"/>
+          <w:trHeight w:val="395"/>
         </w:trPr>
         <w:tc>
           <w:tcPr>
             <w:cnfStyle w:val="001000000000" w:firstRow="0" w:lastRow="0" w:firstColumn="1" w:lastColumn="0" w:oddVBand="0" w:evenVBand="0" w:oddHBand="0" w:evenHBand="0" w:firstRowFirstColumn="0" w:firstRowLastColumn="0" w:lastRowFirstColumn="0" w:lastRowLastColumn="0"/>
-            <w:tcW w:w="421" w:type="dxa"/>
+            <w:tcW w:w="500" w:type="dxa"/>
           </w:tcPr>
           <w:p>
             <w:pPr>
@@ -2039,7 +2289,7 @@
         </w:tc>
         <w:tc>
           <w:tcPr>
-            <w:tcW w:w="1134" w:type="dxa"/>
+            <w:tcW w:w="1148" w:type="dxa"/>
           </w:tcPr>
           <w:p>
             <w:pPr>
@@ -2053,7 +2303,7 @@
         </w:tc>
         <w:tc>
           <w:tcPr>
-            <w:tcW w:w="7075" w:type="dxa"/>
+            <w:tcW w:w="7115" w:type="dxa"/>
           </w:tcPr>
           <w:p>
             <w:pPr>
@@ -2067,31 +2317,353 @@
         </w:tc>
       </w:tr>
       <w:tr>
+        <w:trPr>
+          <w:trHeight w:val="378"/>
+        </w:trPr>
         <w:tc>
           <w:tcPr>
             <w:cnfStyle w:val="001000000000" w:firstRow="0" w:lastRow="0" w:firstColumn="1" w:lastColumn="0" w:oddVBand="0" w:evenVBand="0" w:oddHBand="0" w:evenHBand="0" w:firstRowFirstColumn="0" w:firstRowLastColumn="0" w:lastRowFirstColumn="0" w:lastRowLastColumn="0"/>
-            <w:tcW w:w="421" w:type="dxa"/>
-          </w:tcPr>
-          <w:p/>
-        </w:tc>
-        <w:tc>
-          <w:tcPr>
-            <w:tcW w:w="1134" w:type="dxa"/>
+            <w:tcW w:w="500" w:type="dxa"/>
+          </w:tcPr>
+          <w:p>
+            <w:r>
+              <w:t>M1</w:t>
+            </w:r>
+          </w:p>
+        </w:tc>
+        <w:tc>
+          <w:tcPr>
+            <w:tcW w:w="1148" w:type="dxa"/>
           </w:tcPr>
           <w:p>
             <w:pPr>
               <w:cnfStyle w:val="000000000000" w:firstRow="0" w:lastRow="0" w:firstColumn="0" w:lastColumn="0" w:oddVBand="0" w:evenVBand="0" w:oddHBand="0" w:evenHBand="0" w:firstRowFirstColumn="0" w:firstRowLastColumn="0" w:lastRowFirstColumn="0" w:lastRowLastColumn="0"/>
             </w:pPr>
-          </w:p>
-        </w:tc>
-        <w:tc>
-          <w:tcPr>
-            <w:tcW w:w="7075" w:type="dxa"/>
+            <w:r>
+              <w:t>2</w:t>
+            </w:r>
+          </w:p>
+        </w:tc>
+        <w:tc>
+          <w:tcPr>
+            <w:tcW w:w="7115" w:type="dxa"/>
           </w:tcPr>
           <w:p>
             <w:pPr>
               <w:cnfStyle w:val="000000000000" w:firstRow="0" w:lastRow="0" w:firstColumn="0" w:lastColumn="0" w:oddVBand="0" w:evenVBand="0" w:oddHBand="0" w:evenHBand="0" w:firstRowFirstColumn="0" w:firstRowLastColumn="0" w:lastRowFirstColumn="0" w:lastRowLastColumn="0"/>
             </w:pPr>
+            <w:r>
+              <w:t>En tant que Citoyen, je veux pouvoir me créer un compte pour devenir un Explorateur</w:t>
+            </w:r>
+            <w:r>
+              <w:t>.</w:t>
+            </w:r>
+          </w:p>
+        </w:tc>
+      </w:tr>
+      <w:tr>
+        <w:trPr>
+          <w:trHeight w:val="378"/>
+        </w:trPr>
+        <w:tc>
+          <w:tcPr>
+            <w:cnfStyle w:val="001000000000" w:firstRow="0" w:lastRow="0" w:firstColumn="1" w:lastColumn="0" w:oddVBand="0" w:evenVBand="0" w:oddHBand="0" w:evenHBand="0" w:firstRowFirstColumn="0" w:firstRowLastColumn="0" w:lastRowFirstColumn="0" w:lastRowLastColumn="0"/>
+            <w:tcW w:w="500" w:type="dxa"/>
+          </w:tcPr>
+          <w:p>
+            <w:r>
+              <w:t>M2</w:t>
+            </w:r>
+          </w:p>
+        </w:tc>
+        <w:tc>
+          <w:tcPr>
+            <w:tcW w:w="1148" w:type="dxa"/>
+          </w:tcPr>
+          <w:p>
+            <w:pPr>
+              <w:cnfStyle w:val="000000000000" w:firstRow="0" w:lastRow="0" w:firstColumn="0" w:lastColumn="0" w:oddVBand="0" w:evenVBand="0" w:oddHBand="0" w:evenHBand="0" w:firstRowFirstColumn="0" w:firstRowLastColumn="0" w:lastRowFirstColumn="0" w:lastRowLastColumn="0"/>
+            </w:pPr>
+            <w:r>
+              <w:t>5</w:t>
+            </w:r>
+          </w:p>
+        </w:tc>
+        <w:tc>
+          <w:tcPr>
+            <w:tcW w:w="7115" w:type="dxa"/>
+          </w:tcPr>
+          <w:p>
+            <w:pPr>
+              <w:cnfStyle w:val="000000000000" w:firstRow="0" w:lastRow="0" w:firstColumn="0" w:lastColumn="0" w:oddVBand="0" w:evenVBand="0" w:oddHBand="0" w:evenHBand="0" w:firstRowFirstColumn="0" w:firstRowLastColumn="0" w:lastRowFirstColumn="0" w:lastRowLastColumn="0"/>
+            </w:pPr>
+            <w:r>
+              <w:t>En tant qu’Explorateur je veux me connecter, pour utiliser les fonctionnalités de l'application.</w:t>
+            </w:r>
+          </w:p>
+        </w:tc>
+      </w:tr>
+      <w:tr>
+        <w:trPr>
+          <w:trHeight w:val="378"/>
+        </w:trPr>
+        <w:tc>
+          <w:tcPr>
+            <w:cnfStyle w:val="001000000000" w:firstRow="0" w:lastRow="0" w:firstColumn="1" w:lastColumn="0" w:oddVBand="0" w:evenVBand="0" w:oddHBand="0" w:evenHBand="0" w:firstRowFirstColumn="0" w:firstRowLastColumn="0" w:lastRowFirstColumn="0" w:lastRowLastColumn="0"/>
+            <w:tcW w:w="500" w:type="dxa"/>
+          </w:tcPr>
+          <w:p>
+            <w:r>
+              <w:t>M3</w:t>
+            </w:r>
+          </w:p>
+        </w:tc>
+        <w:tc>
+          <w:tcPr>
+            <w:tcW w:w="1148" w:type="dxa"/>
+          </w:tcPr>
+          <w:p>
+            <w:pPr>
+              <w:cnfStyle w:val="000000000000" w:firstRow="0" w:lastRow="0" w:firstColumn="0" w:lastColumn="0" w:oddVBand="0" w:evenVBand="0" w:oddHBand="0" w:evenHBand="0" w:firstRowFirstColumn="0" w:firstRowLastColumn="0" w:lastRowFirstColumn="0" w:lastRowLastColumn="0"/>
+            </w:pPr>
+            <w:r>
+              <w:t>2</w:t>
+            </w:r>
+          </w:p>
+        </w:tc>
+        <w:tc>
+          <w:tcPr>
+            <w:tcW w:w="7115" w:type="dxa"/>
+          </w:tcPr>
+          <w:p>
+            <w:pPr>
+              <w:cnfStyle w:val="000000000000" w:firstRow="0" w:lastRow="0" w:firstColumn="0" w:lastColumn="0" w:oddVBand="0" w:evenVBand="0" w:oddHBand="0" w:evenHBand="0" w:firstRowFirstColumn="0" w:firstRowLastColumn="0" w:lastRowFirstColumn="0" w:lastRowLastColumn="0"/>
+            </w:pPr>
+            <w:r>
+              <w:t>En tant qu’Explorateur connecté, je veux me déconnecter</w:t>
+            </w:r>
+            <w:r>
+              <w:t>.</w:t>
+            </w:r>
+          </w:p>
+        </w:tc>
+      </w:tr>
+      <w:tr>
+        <w:trPr>
+          <w:trHeight w:val="378"/>
+        </w:trPr>
+        <w:tc>
+          <w:tcPr>
+            <w:cnfStyle w:val="001000000000" w:firstRow="0" w:lastRow="0" w:firstColumn="1" w:lastColumn="0" w:oddVBand="0" w:evenVBand="0" w:oddHBand="0" w:evenHBand="0" w:firstRowFirstColumn="0" w:firstRowLastColumn="0" w:lastRowFirstColumn="0" w:lastRowLastColumn="0"/>
+            <w:tcW w:w="500" w:type="dxa"/>
+          </w:tcPr>
+          <w:p>
+            <w:r>
+              <w:t>M4</w:t>
+            </w:r>
+          </w:p>
+        </w:tc>
+        <w:tc>
+          <w:tcPr>
+            <w:tcW w:w="1148" w:type="dxa"/>
+          </w:tcPr>
+          <w:p>
+            <w:pPr>
+              <w:cnfStyle w:val="000000000000" w:firstRow="0" w:lastRow="0" w:firstColumn="0" w:lastColumn="0" w:oddVBand="0" w:evenVBand="0" w:oddHBand="0" w:evenHBand="0" w:firstRowFirstColumn="0" w:firstRowLastColumn="0" w:lastRowFirstColumn="0" w:lastRowLastColumn="0"/>
+            </w:pPr>
+            <w:r>
+              <w:t>5</w:t>
+            </w:r>
+          </w:p>
+        </w:tc>
+        <w:tc>
+          <w:tcPr>
+            <w:tcW w:w="7115" w:type="dxa"/>
+          </w:tcPr>
+          <w:p>
+            <w:pPr>
+              <w:cnfStyle w:val="000000000000" w:firstRow="0" w:lastRow="0" w:firstColumn="0" w:lastColumn="0" w:oddVBand="0" w:evenVBand="0" w:oddHBand="0" w:evenHBand="0" w:firstRowFirstColumn="0" w:firstRowLastColumn="0" w:lastRowFirstColumn="0" w:lastRowLastColumn="0"/>
+            </w:pPr>
+            <w:r>
+              <w:t>4 En tant qu’Explorateur connecté, je veux scanner une clé d’accès à un Portal pour voyager entre deux Locations.</w:t>
+            </w:r>
+          </w:p>
+        </w:tc>
+      </w:tr>
+      <w:tr>
+        <w:trPr>
+          <w:trHeight w:val="378"/>
+        </w:trPr>
+        <w:tc>
+          <w:tcPr>
+            <w:cnfStyle w:val="001000000000" w:firstRow="0" w:lastRow="0" w:firstColumn="1" w:lastColumn="0" w:oddVBand="0" w:evenVBand="0" w:oddHBand="0" w:evenHBand="0" w:firstRowFirstColumn="0" w:firstRowLastColumn="0" w:lastRowFirstColumn="0" w:lastRowLastColumn="0"/>
+            <w:tcW w:w="500" w:type="dxa"/>
+          </w:tcPr>
+          <w:p>
+            <w:r>
+              <w:t>M5</w:t>
+            </w:r>
+          </w:p>
+        </w:tc>
+        <w:tc>
+          <w:tcPr>
+            <w:tcW w:w="1148" w:type="dxa"/>
+          </w:tcPr>
+          <w:p>
+            <w:pPr>
+              <w:cnfStyle w:val="000000000000" w:firstRow="0" w:lastRow="0" w:firstColumn="0" w:lastColumn="0" w:oddVBand="0" w:evenVBand="0" w:oddHBand="0" w:evenHBand="0" w:firstRowFirstColumn="0" w:firstRowLastColumn="0" w:lastRowFirstColumn="0" w:lastRowLastColumn="0"/>
+            </w:pPr>
+            <w:r>
+              <w:t>2</w:t>
+            </w:r>
+          </w:p>
+        </w:tc>
+        <w:tc>
+          <w:tcPr>
+            <w:tcW w:w="7115" w:type="dxa"/>
+          </w:tcPr>
+          <w:p>
+            <w:pPr>
+              <w:cnfStyle w:val="000000000000" w:firstRow="0" w:lastRow="0" w:firstColumn="0" w:lastColumn="0" w:oddVBand="0" w:evenVBand="0" w:oddHBand="0" w:evenHBand="0" w:firstRowFirstColumn="0" w:firstRowLastColumn="0" w:lastRowFirstColumn="0" w:lastRowLastColumn="0"/>
+            </w:pPr>
+            <w:r>
+              <w:t>En tant qu’Explorateur connecté, je veux voir mon inventaire de Runes</w:t>
+            </w:r>
+            <w:r>
+              <w:t>.</w:t>
+            </w:r>
+          </w:p>
+        </w:tc>
+      </w:tr>
+      <w:tr>
+        <w:trPr>
+          <w:trHeight w:val="378"/>
+        </w:trPr>
+        <w:tc>
+          <w:tcPr>
+            <w:cnfStyle w:val="001000000000" w:firstRow="0" w:lastRow="0" w:firstColumn="1" w:lastColumn="0" w:oddVBand="0" w:evenVBand="0" w:oddHBand="0" w:evenHBand="0" w:firstRowFirstColumn="0" w:firstRowLastColumn="0" w:lastRowFirstColumn="0" w:lastRowLastColumn="0"/>
+            <w:tcW w:w="500" w:type="dxa"/>
+          </w:tcPr>
+          <w:p>
+            <w:r>
+              <w:t>M6</w:t>
+            </w:r>
+          </w:p>
+        </w:tc>
+        <w:tc>
+          <w:tcPr>
+            <w:tcW w:w="1148" w:type="dxa"/>
+          </w:tcPr>
+          <w:p>
+            <w:pPr>
+              <w:cnfStyle w:val="000000000000" w:firstRow="0" w:lastRow="0" w:firstColumn="0" w:lastColumn="0" w:oddVBand="0" w:evenVBand="0" w:oddHBand="0" w:evenHBand="0" w:firstRowFirstColumn="0" w:firstRowLastColumn="0" w:lastRowFirstColumn="0" w:lastRowLastColumn="0"/>
+            </w:pPr>
+            <w:r>
+              <w:t>2</w:t>
+            </w:r>
+          </w:p>
+        </w:tc>
+        <w:tc>
+          <w:tcPr>
+            <w:tcW w:w="7115" w:type="dxa"/>
+          </w:tcPr>
+          <w:p>
+            <w:pPr>
+              <w:cnfStyle w:val="000000000000" w:firstRow="0" w:lastRow="0" w:firstColumn="0" w:lastColumn="0" w:oddVBand="0" w:evenVBand="0" w:oddHBand="0" w:evenHBand="0" w:firstRowFirstColumn="0" w:firstRowLastColumn="0" w:lastRowFirstColumn="0" w:lastRowLastColumn="0"/>
+            </w:pPr>
+            <w:r>
+              <w:t>En tant qu’Explorateur connecté, je veux afficher la liste des explorations qu’il a réalisées.</w:t>
+            </w:r>
+          </w:p>
+        </w:tc>
+      </w:tr>
+      <w:tr>
+        <w:trPr>
+          <w:trHeight w:val="378"/>
+        </w:trPr>
+        <w:tc>
+          <w:tcPr>
+            <w:cnfStyle w:val="001000000000" w:firstRow="0" w:lastRow="0" w:firstColumn="1" w:lastColumn="0" w:oddVBand="0" w:evenVBand="0" w:oddHBand="0" w:evenHBand="0" w:firstRowFirstColumn="0" w:firstRowLastColumn="0" w:lastRowFirstColumn="0" w:lastRowLastColumn="0"/>
+            <w:tcW w:w="500" w:type="dxa"/>
+          </w:tcPr>
+          <w:p>
+            <w:r>
+              <w:t>M7</w:t>
+            </w:r>
+          </w:p>
+        </w:tc>
+        <w:tc>
+          <w:tcPr>
+            <w:tcW w:w="1148" w:type="dxa"/>
+          </w:tcPr>
+          <w:p>
+            <w:pPr>
+              <w:cnfStyle w:val="000000000000" w:firstRow="0" w:lastRow="0" w:firstColumn="0" w:lastColumn="0" w:oddVBand="0" w:evenVBand="0" w:oddHBand="0" w:evenHBand="0" w:firstRowFirstColumn="0" w:firstRowLastColumn="0" w:lastRowFirstColumn="0" w:lastRowLastColumn="0"/>
+            </w:pPr>
+            <w:r>
+              <w:t>2</w:t>
+            </w:r>
+          </w:p>
+        </w:tc>
+        <w:tc>
+          <w:tcPr>
+            <w:tcW w:w="7115" w:type="dxa"/>
+          </w:tcPr>
+          <w:p>
+            <w:pPr>
+              <w:cnfStyle w:val="000000000000" w:firstRow="0" w:lastRow="0" w:firstColumn="0" w:lastColumn="0" w:oddVBand="0" w:evenVBand="0" w:oddHBand="0" w:evenHBand="0" w:firstRowFirstColumn="0" w:firstRowLastColumn="0" w:lastRowFirstColumn="0" w:lastRowLastColumn="0"/>
+            </w:pPr>
+            <w:r>
+              <w:t>En tant qu’Explorateur connecté, je veux afficher ma collection de Unit</w:t>
+            </w:r>
+            <w:r>
+              <w:t>.</w:t>
+            </w:r>
+          </w:p>
+        </w:tc>
+      </w:tr>
+      <w:tr>
+        <w:trPr>
+          <w:trHeight w:val="378"/>
+        </w:trPr>
+        <w:tc>
+          <w:tcPr>
+            <w:cnfStyle w:val="001000000000" w:firstRow="0" w:lastRow="0" w:firstColumn="1" w:lastColumn="0" w:oddVBand="0" w:evenVBand="0" w:oddHBand="0" w:evenHBand="0" w:firstRowFirstColumn="0" w:firstRowLastColumn="0" w:lastRowFirstColumn="0" w:lastRowLastColumn="0"/>
+            <w:tcW w:w="500" w:type="dxa"/>
+          </w:tcPr>
+          <w:p>
+            <w:r>
+              <w:t>M8</w:t>
+            </w:r>
+          </w:p>
+        </w:tc>
+        <w:tc>
+          <w:tcPr>
+            <w:tcW w:w="1148" w:type="dxa"/>
+          </w:tcPr>
+          <w:p>
+            <w:pPr>
+              <w:cnfStyle w:val="000000000000" w:firstRow="0" w:lastRow="0" w:firstColumn="0" w:lastColumn="0" w:oddVBand="0" w:evenVBand="0" w:oddHBand="0" w:evenHBand="0" w:firstRowFirstColumn="0" w:firstRowLastColumn="0" w:lastRowFirstColumn="0" w:lastRowLastColumn="0"/>
+            </w:pPr>
+            <w:r>
+              <w:t>3</w:t>
+            </w:r>
+          </w:p>
+        </w:tc>
+        <w:tc>
+          <w:tcPr>
+            <w:tcW w:w="7115" w:type="dxa"/>
+          </w:tcPr>
+          <w:p>
+            <w:pPr>
+              <w:cnfStyle w:val="000000000000" w:firstRow="0" w:lastRow="0" w:firstColumn="0" w:lastColumn="0" w:oddVBand="0" w:evenVBand="0" w:oddHBand="0" w:evenHBand="0" w:firstRowFirstColumn="0" w:firstRowLastColumn="0" w:lastRowFirstColumn="0" w:lastRowLastColumn="0"/>
+            </w:pPr>
+            <w:r>
+              <w:t>En tant qu’Explorateur connecté, je veux voir mon total d’Inox et connaitre ma location</w:t>
+            </w:r>
+            <w:r>
+              <w:t>.</w:t>
+            </w:r>
           </w:p>
         </w:tc>
       </w:tr>
@@ -2170,7 +2742,11 @@
             <w:cnfStyle w:val="001000000000" w:firstRow="0" w:lastRow="0" w:firstColumn="1" w:lastColumn="0" w:oddVBand="0" w:evenVBand="0" w:oddHBand="0" w:evenHBand="0" w:firstRowFirstColumn="0" w:firstRowLastColumn="0" w:lastRowFirstColumn="0" w:lastRowLastColumn="0"/>
             <w:tcW w:w="421" w:type="dxa"/>
           </w:tcPr>
-          <w:p/>
+          <w:p>
+            <w:r>
+              <w:t>S1</w:t>
+            </w:r>
+          </w:p>
         </w:tc>
         <w:tc>
           <w:tcPr>
@@ -2180,6 +2756,9 @@
             <w:pPr>
               <w:cnfStyle w:val="000000000000" w:firstRow="0" w:lastRow="0" w:firstColumn="0" w:lastColumn="0" w:oddVBand="0" w:evenVBand="0" w:oddHBand="0" w:evenHBand="0" w:firstRowFirstColumn="0" w:firstRowLastColumn="0" w:lastRowFirstColumn="0" w:lastRowLastColumn="0"/>
             </w:pPr>
+            <w:r>
+              <w:t>3</w:t>
+            </w:r>
           </w:p>
         </w:tc>
         <w:tc>
@@ -2190,6 +2769,54 @@
             <w:pPr>
               <w:cnfStyle w:val="000000000000" w:firstRow="0" w:lastRow="0" w:firstColumn="0" w:lastColumn="0" w:oddVBand="0" w:evenVBand="0" w:oddHBand="0" w:evenHBand="0" w:firstRowFirstColumn="0" w:firstRowLastColumn="0" w:lastRowFirstColumn="0" w:lastRowLastColumn="0"/>
             </w:pPr>
+            <w:r>
+              <w:t>À chaque multiple de 5 minutes de chaque heure, ajouter 2 Inox à chaque Explorateur</w:t>
+            </w:r>
+            <w:r>
+              <w:t>.</w:t>
+            </w:r>
+          </w:p>
+        </w:tc>
+      </w:tr>
+      <w:tr>
+        <w:tc>
+          <w:tcPr>
+            <w:cnfStyle w:val="001000000000" w:firstRow="0" w:lastRow="0" w:firstColumn="1" w:lastColumn="0" w:oddVBand="0" w:evenVBand="0" w:oddHBand="0" w:evenHBand="0" w:firstRowFirstColumn="0" w:firstRowLastColumn="0" w:lastRowFirstColumn="0" w:lastRowLastColumn="0"/>
+            <w:tcW w:w="421" w:type="dxa"/>
+          </w:tcPr>
+          <w:p>
+            <w:r>
+              <w:t>S2</w:t>
+            </w:r>
+          </w:p>
+        </w:tc>
+        <w:tc>
+          <w:tcPr>
+            <w:tcW w:w="1134" w:type="dxa"/>
+          </w:tcPr>
+          <w:p>
+            <w:pPr>
+              <w:cnfStyle w:val="000000000000" w:firstRow="0" w:lastRow="0" w:firstColumn="0" w:lastColumn="0" w:oddVBand="0" w:evenVBand="0" w:oddHBand="0" w:evenHBand="0" w:firstRowFirstColumn="0" w:firstRowLastColumn="0" w:lastRowFirstColumn="0" w:lastRowLastColumn="0"/>
+            </w:pPr>
+            <w:r>
+              <w:t>3</w:t>
+            </w:r>
+          </w:p>
+        </w:tc>
+        <w:tc>
+          <w:tcPr>
+            <w:tcW w:w="7075" w:type="dxa"/>
+          </w:tcPr>
+          <w:p>
+            <w:pPr>
+              <w:cnfStyle w:val="000000000000" w:firstRow="0" w:lastRow="0" w:firstColumn="0" w:lastColumn="0" w:oddVBand="0" w:evenVBand="0" w:oddHBand="0" w:evenHBand="0" w:firstRowFirstColumn="0" w:firstRowLastColumn="0" w:lastRowFirstColumn="0" w:lastRowLastColumn="0"/>
+            </w:pPr>
+            <w:r>
+              <w:t>À chaque heure, ajouter aléatoirement entre 2 et 5 runes de chaque type à chaque Explorateur</w:t>
+            </w:r>
+            <w:r>
+              <w:t>.</w:t>
+            </w:r>
           </w:p>
         </w:tc>
       </w:tr>
@@ -2258,7 +2885,7 @@
       <w:tr>
         <w:tc>
           <w:tcPr>
-            <w:tcW w:w="4315" w:type="dxa"/>
+            <w:tcW w:w="4836" w:type="dxa"/>
             <w:shd w:val="clear" w:color="auto" w:fill="D7E7F0" w:themeFill="accent1" w:themeFillTint="33"/>
           </w:tcPr>
           <w:p>
@@ -2273,7 +2900,7 @@
         </w:tc>
         <w:tc>
           <w:tcPr>
-            <w:tcW w:w="4315" w:type="dxa"/>
+            <w:tcW w:w="3794" w:type="dxa"/>
             <w:shd w:val="clear" w:color="auto" w:fill="D7E7F0" w:themeFill="accent1" w:themeFillTint="33"/>
           </w:tcPr>
           <w:p>
@@ -2281,13 +2908,16 @@
               <w:pStyle w:val="Titre2"/>
               <w:outlineLvl w:val="1"/>
             </w:pPr>
+            <w:r>
+              <w:t>Unit</w:t>
+            </w:r>
           </w:p>
         </w:tc>
       </w:tr>
       <w:tr>
         <w:tc>
           <w:tcPr>
-            <w:tcW w:w="4315" w:type="dxa"/>
+            <w:tcW w:w="4836" w:type="dxa"/>
           </w:tcPr>
           <w:p>
             <w:pPr>
@@ -2345,7 +2975,7 @@
         </w:tc>
         <w:tc>
           <w:tcPr>
-            <w:tcW w:w="4315" w:type="dxa"/>
+            <w:tcW w:w="3794" w:type="dxa"/>
           </w:tcPr>
           <w:p>
             <w:pPr>
@@ -2357,7 +2987,7 @@
       <w:tr>
         <w:tc>
           <w:tcPr>
-            <w:tcW w:w="4315" w:type="dxa"/>
+            <w:tcW w:w="4836" w:type="dxa"/>
             <w:shd w:val="clear" w:color="auto" w:fill="D7E7F0" w:themeFill="accent1" w:themeFillTint="33"/>
           </w:tcPr>
           <w:p>
@@ -2365,11 +2995,14 @@
               <w:pStyle w:val="Titre2"/>
               <w:outlineLvl w:val="1"/>
             </w:pPr>
-          </w:p>
-        </w:tc>
-        <w:tc>
-          <w:tcPr>
-            <w:tcW w:w="4315" w:type="dxa"/>
+            <w:r>
+              <w:t>runes</w:t>
+            </w:r>
+          </w:p>
+        </w:tc>
+        <w:tc>
+          <w:tcPr>
+            <w:tcW w:w="3794" w:type="dxa"/>
             <w:shd w:val="clear" w:color="auto" w:fill="D7E7F0" w:themeFill="accent1" w:themeFillTint="33"/>
           </w:tcPr>
           <w:p>
@@ -2377,13 +3010,16 @@
               <w:pStyle w:val="Titre2"/>
               <w:outlineLvl w:val="1"/>
             </w:pPr>
+            <w:r>
+              <w:t>Inox</w:t>
+            </w:r>
           </w:p>
         </w:tc>
       </w:tr>
       <w:tr>
         <w:tc>
           <w:tcPr>
-            <w:tcW w:w="4315" w:type="dxa"/>
+            <w:tcW w:w="4836" w:type="dxa"/>
           </w:tcPr>
           <w:p>
             <w:pPr>
@@ -2394,12 +3030,63 @@
         </w:tc>
         <w:tc>
           <w:tcPr>
-            <w:tcW w:w="4315" w:type="dxa"/>
+            <w:tcW w:w="3794" w:type="dxa"/>
+          </w:tcPr>
+          <w:p>
+            <w:pPr>
+              <w:spacing w:before="60" w:after="60"/>
+            </w:pPr>
+          </w:p>
+        </w:tc>
+      </w:tr>
+      <w:tr>
+        <w:tc>
+          <w:tcPr>
+            <w:tcW w:w="4836" w:type="dxa"/>
+          </w:tcPr>
+          <w:p>
+            <w:pPr>
+              <w:pStyle w:val="Titre2"/>
+              <w:outlineLvl w:val="1"/>
+            </w:pPr>
+            <w:r>
+              <w:t>location</w:t>
+            </w:r>
+            <w:bookmarkStart w:id="5" w:name="_GoBack"/>
+            <w:bookmarkEnd w:id="5"/>
+          </w:p>
+        </w:tc>
+        <w:tc>
+          <w:tcPr>
+            <w:tcW w:w="3794" w:type="dxa"/>
+          </w:tcPr>
+          <w:p>
+            <w:pPr>
+              <w:pStyle w:val="Titre2"/>
+              <w:outlineLvl w:val="1"/>
+            </w:pPr>
+          </w:p>
+        </w:tc>
+      </w:tr>
+      <w:tr>
+        <w:tc>
+          <w:tcPr>
+            <w:tcW w:w="4836" w:type="dxa"/>
           </w:tcPr>
           <w:p>
             <w:pPr>
               <w:spacing w:before="60" w:after="60"/>
               <w:jc w:val="center"/>
+            </w:pPr>
+          </w:p>
+        </w:tc>
+        <w:tc>
+          <w:tcPr>
+            <w:tcW w:w="3794" w:type="dxa"/>
+          </w:tcPr>
+          <w:p>
+            <w:pPr>
+              <w:spacing w:before="60" w:after="60"/>
             </w:pPr>
           </w:p>
         </w:tc>
@@ -2415,22 +3102,22 @@
       <w:pPr>
         <w:pStyle w:val="Titre1"/>
       </w:pPr>
-      <w:bookmarkStart w:id="5" w:name="_Toc499193266"/>
+      <w:bookmarkStart w:id="6" w:name="_Toc499193266"/>
       <w:r>
         <w:lastRenderedPageBreak/>
         <w:t>Serveur</w:t>
       </w:r>
-      <w:bookmarkEnd w:id="5"/>
+      <w:bookmarkEnd w:id="6"/>
     </w:p>
     <w:p>
       <w:pPr>
         <w:pStyle w:val="Titre2"/>
       </w:pPr>
-      <w:bookmarkStart w:id="6" w:name="_Toc499193267"/>
+      <w:bookmarkStart w:id="7" w:name="_Toc499193267"/>
       <w:r>
         <w:t>Diagramme de la base de données</w:t>
       </w:r>
-      <w:bookmarkEnd w:id="6"/>
+      <w:bookmarkEnd w:id="7"/>
     </w:p>
     <w:p>
       <w:r>
@@ -2453,11 +3140,11 @@
       <w:pPr>
         <w:pStyle w:val="Titre2"/>
       </w:pPr>
-      <w:bookmarkStart w:id="7" w:name="_Toc499193268"/>
+      <w:bookmarkStart w:id="8" w:name="_Toc499193268"/>
       <w:r>
         <w:t>Services Web</w:t>
       </w:r>
-      <w:bookmarkEnd w:id="7"/>
+      <w:bookmarkEnd w:id="8"/>
     </w:p>
     <w:p>
       <w:r>
@@ -2772,11 +3459,7 @@
         </w:tc>
       </w:tr>
     </w:tbl>
-    <w:p>
-      <w:r>
-        <w:br w:type="page"/>
-      </w:r>
-    </w:p>
+    <w:p/>
     <w:tbl>
       <w:tblPr>
         <w:tblStyle w:val="TableauGrille4-Accentuation1"/>
@@ -2807,7 +3490,6 @@
               <w:rPr>
                 <w:b/>
               </w:rPr>
-              <w:lastRenderedPageBreak/>
               <w:t>Connexion</w:t>
             </w:r>
           </w:p>
@@ -2975,11 +3657,9 @@
                 <w:numId w:val="6"/>
               </w:numPr>
             </w:pPr>
-            <w:proofErr w:type="spellStart"/>
             <w:r>
               <w:t>Json</w:t>
             </w:r>
-            <w:proofErr w:type="spellEnd"/>
           </w:p>
         </w:tc>
       </w:tr>
@@ -3224,8 +3904,6 @@
             <w:pPr>
               <w:pStyle w:val="Paragraphedeliste"/>
             </w:pPr>
-            <w:bookmarkStart w:id="8" w:name="_GoBack"/>
-            <w:bookmarkEnd w:id="8"/>
             <w:r>
               <w:t>Sans corps de requête.</w:t>
             </w:r>
@@ -3267,13 +3945,8 @@
               </w:numPr>
             </w:pPr>
             <w:r>
-              <w:t xml:space="preserve">Objet </w:t>
-            </w:r>
-            <w:proofErr w:type="spellStart"/>
-            <w:r>
-              <w:t>Json</w:t>
-            </w:r>
-            <w:proofErr w:type="spellEnd"/>
+              <w:t>Objet Json</w:t>
+            </w:r>
           </w:p>
         </w:tc>
       </w:tr>
@@ -3336,6 +4009,7 @@
               <w:rPr>
                 <w:b/>
               </w:rPr>
+              <w:lastRenderedPageBreak/>
               <w:t>Échec</w:t>
             </w:r>
           </w:p>
@@ -3371,6 +4045,818 @@
         </w:tc>
       </w:tr>
     </w:tbl>
+    <w:p/>
+    <w:tbl>
+      <w:tblPr>
+        <w:tblStyle w:val="TableauGrille4-Accentuation1"/>
+        <w:tblW w:w="0" w:type="auto"/>
+        <w:tblLook w:val="0400" w:firstRow="0" w:lastRow="0" w:firstColumn="0" w:lastColumn="0" w:noHBand="0" w:noVBand="1"/>
+      </w:tblPr>
+      <w:tblGrid>
+        <w:gridCol w:w="1838"/>
+        <w:gridCol w:w="6792"/>
+      </w:tblGrid>
+      <w:tr>
+        <w:trPr>
+          <w:cnfStyle w:val="000000100000" w:firstRow="0" w:lastRow="0" w:firstColumn="0" w:lastColumn="0" w:oddVBand="0" w:evenVBand="0" w:oddHBand="1" w:evenHBand="0" w:firstRowFirstColumn="0" w:firstRowLastColumn="0" w:lastRowFirstColumn="0" w:lastRowLastColumn="0"/>
+        </w:trPr>
+        <w:tc>
+          <w:tcPr>
+            <w:tcW w:w="8630" w:type="dxa"/>
+            <w:gridSpan w:val="2"/>
+          </w:tcPr>
+          <w:p>
+            <w:pPr>
+              <w:rPr>
+                <w:b/>
+              </w:rPr>
+            </w:pPr>
+            <w:r>
+              <w:rPr>
+                <w:b/>
+              </w:rPr>
+              <w:t>Runes</w:t>
+            </w:r>
+          </w:p>
+        </w:tc>
+      </w:tr>
+      <w:tr>
+        <w:tc>
+          <w:tcPr>
+            <w:tcW w:w="1838" w:type="dxa"/>
+          </w:tcPr>
+          <w:p>
+            <w:pPr>
+              <w:rPr>
+                <w:b/>
+              </w:rPr>
+            </w:pPr>
+            <w:r>
+              <w:rPr>
+                <w:b/>
+              </w:rPr>
+              <w:t>URL</w:t>
+            </w:r>
+          </w:p>
+        </w:tc>
+        <w:tc>
+          <w:tcPr>
+            <w:tcW w:w="6792" w:type="dxa"/>
+          </w:tcPr>
+          <w:p>
+            <w:pPr>
+              <w:rPr>
+                <w:b/>
+              </w:rPr>
+            </w:pPr>
+            <w:r>
+              <w:rPr>
+                <w:b/>
+              </w:rPr>
+              <w:t>/runes</w:t>
+            </w:r>
+          </w:p>
+        </w:tc>
+      </w:tr>
+      <w:tr>
+        <w:trPr>
+          <w:cnfStyle w:val="000000100000" w:firstRow="0" w:lastRow="0" w:firstColumn="0" w:lastColumn="0" w:oddVBand="0" w:evenVBand="0" w:oddHBand="1" w:evenHBand="0" w:firstRowFirstColumn="0" w:firstRowLastColumn="0" w:lastRowFirstColumn="0" w:lastRowLastColumn="0"/>
+        </w:trPr>
+        <w:tc>
+          <w:tcPr>
+            <w:tcW w:w="1838" w:type="dxa"/>
+          </w:tcPr>
+          <w:p>
+            <w:pPr>
+              <w:rPr>
+                <w:b/>
+              </w:rPr>
+            </w:pPr>
+            <w:r>
+              <w:rPr>
+                <w:b/>
+              </w:rPr>
+              <w:t>Paramètres d’URL</w:t>
+            </w:r>
+          </w:p>
+        </w:tc>
+        <w:tc>
+          <w:tcPr>
+            <w:tcW w:w="6792" w:type="dxa"/>
+          </w:tcPr>
+          <w:p>
+            <w:r>
+              <w:t>Sans paramètre</w:t>
+            </w:r>
+          </w:p>
+        </w:tc>
+      </w:tr>
+      <w:tr>
+        <w:tc>
+          <w:tcPr>
+            <w:tcW w:w="1838" w:type="dxa"/>
+          </w:tcPr>
+          <w:p>
+            <w:pPr>
+              <w:rPr>
+                <w:b/>
+              </w:rPr>
+            </w:pPr>
+            <w:r>
+              <w:rPr>
+                <w:b/>
+              </w:rPr>
+              <w:t>Corps de requête</w:t>
+            </w:r>
+          </w:p>
+        </w:tc>
+        <w:tc>
+          <w:tcPr>
+            <w:tcW w:w="6792" w:type="dxa"/>
+          </w:tcPr>
+          <w:p>
+            <w:r>
+              <w:t>Sans corps de requête</w:t>
+            </w:r>
+          </w:p>
+        </w:tc>
+      </w:tr>
+      <w:tr>
+        <w:trPr>
+          <w:cnfStyle w:val="000000100000" w:firstRow="0" w:lastRow="0" w:firstColumn="0" w:lastColumn="0" w:oddVBand="0" w:evenVBand="0" w:oddHBand="1" w:evenHBand="0" w:firstRowFirstColumn="0" w:firstRowLastColumn="0" w:lastRowFirstColumn="0" w:lastRowLastColumn="0"/>
+        </w:trPr>
+        <w:tc>
+          <w:tcPr>
+            <w:tcW w:w="1838" w:type="dxa"/>
+          </w:tcPr>
+          <w:p>
+            <w:pPr>
+              <w:rPr>
+                <w:b/>
+              </w:rPr>
+            </w:pPr>
+            <w:r>
+              <w:rPr>
+                <w:b/>
+              </w:rPr>
+              <w:t>Type de réponse</w:t>
+            </w:r>
+          </w:p>
+        </w:tc>
+        <w:tc>
+          <w:tcPr>
+            <w:tcW w:w="6792" w:type="dxa"/>
+          </w:tcPr>
+          <w:p>
+            <w:pPr>
+              <w:pStyle w:val="Paragraphedeliste"/>
+              <w:numPr>
+                <w:ilvl w:val="0"/>
+                <w:numId w:val="9"/>
+              </w:numPr>
+            </w:pPr>
+            <w:r>
+              <w:t>Objet Json</w:t>
+            </w:r>
+          </w:p>
+        </w:tc>
+      </w:tr>
+      <w:tr>
+        <w:tc>
+          <w:tcPr>
+            <w:tcW w:w="1838" w:type="dxa"/>
+          </w:tcPr>
+          <w:p>
+            <w:pPr>
+              <w:rPr>
+                <w:b/>
+              </w:rPr>
+            </w:pPr>
+            <w:r>
+              <w:rPr>
+                <w:b/>
+              </w:rPr>
+              <w:t>Succès</w:t>
+            </w:r>
+          </w:p>
+        </w:tc>
+        <w:tc>
+          <w:tcPr>
+            <w:tcW w:w="6792" w:type="dxa"/>
+          </w:tcPr>
+          <w:p>
+            <w:pPr>
+              <w:pStyle w:val="Paragraphedeliste"/>
+              <w:numPr>
+                <w:ilvl w:val="0"/>
+                <w:numId w:val="4"/>
+              </w:numPr>
+            </w:pPr>
+            <w:r>
+              <w:t>200 Succèes</w:t>
+            </w:r>
+          </w:p>
+        </w:tc>
+      </w:tr>
+      <w:tr>
+        <w:trPr>
+          <w:cnfStyle w:val="000000100000" w:firstRow="0" w:lastRow="0" w:firstColumn="0" w:lastColumn="0" w:oddVBand="0" w:evenVBand="0" w:oddHBand="1" w:evenHBand="0" w:firstRowFirstColumn="0" w:firstRowLastColumn="0" w:lastRowFirstColumn="0" w:lastRowLastColumn="0"/>
+        </w:trPr>
+        <w:tc>
+          <w:tcPr>
+            <w:tcW w:w="1838" w:type="dxa"/>
+          </w:tcPr>
+          <w:p>
+            <w:pPr>
+              <w:rPr>
+                <w:b/>
+              </w:rPr>
+            </w:pPr>
+            <w:r>
+              <w:rPr>
+                <w:b/>
+              </w:rPr>
+              <w:t>Échec</w:t>
+            </w:r>
+          </w:p>
+        </w:tc>
+        <w:tc>
+          <w:tcPr>
+            <w:tcW w:w="6792" w:type="dxa"/>
+          </w:tcPr>
+          <w:p>
+            <w:pPr>
+              <w:pStyle w:val="Paragraphedeliste"/>
+              <w:numPr>
+                <w:ilvl w:val="0"/>
+                <w:numId w:val="4"/>
+              </w:numPr>
+            </w:pPr>
+            <w:r>
+              <w:t>404 N’existe pas.</w:t>
+            </w:r>
+          </w:p>
+          <w:p>
+            <w:pPr>
+              <w:pStyle w:val="Paragraphedeliste"/>
+              <w:numPr>
+                <w:ilvl w:val="0"/>
+                <w:numId w:val="4"/>
+              </w:numPr>
+            </w:pPr>
+            <w:r>
+              <w:t>500 Serveur indisponible.</w:t>
+            </w:r>
+          </w:p>
+        </w:tc>
+      </w:tr>
+    </w:tbl>
+    <w:p/>
+    <w:tbl>
+      <w:tblPr>
+        <w:tblStyle w:val="TableauGrille4-Accentuation1"/>
+        <w:tblW w:w="0" w:type="auto"/>
+        <w:tblLook w:val="0400" w:firstRow="0" w:lastRow="0" w:firstColumn="0" w:lastColumn="0" w:noHBand="0" w:noVBand="1"/>
+      </w:tblPr>
+      <w:tblGrid>
+        <w:gridCol w:w="1838"/>
+        <w:gridCol w:w="6792"/>
+      </w:tblGrid>
+      <w:tr>
+        <w:trPr>
+          <w:cnfStyle w:val="000000100000" w:firstRow="0" w:lastRow="0" w:firstColumn="0" w:lastColumn="0" w:oddVBand="0" w:evenVBand="0" w:oddHBand="1" w:evenHBand="0" w:firstRowFirstColumn="0" w:firstRowLastColumn="0" w:lastRowFirstColumn="0" w:lastRowLastColumn="0"/>
+        </w:trPr>
+        <w:tc>
+          <w:tcPr>
+            <w:tcW w:w="8630" w:type="dxa"/>
+            <w:gridSpan w:val="2"/>
+          </w:tcPr>
+          <w:p>
+            <w:pPr>
+              <w:rPr>
+                <w:b/>
+              </w:rPr>
+            </w:pPr>
+            <w:r>
+              <w:rPr>
+                <w:b/>
+              </w:rPr>
+              <w:t>Inox</w:t>
+            </w:r>
+          </w:p>
+        </w:tc>
+      </w:tr>
+      <w:tr>
+        <w:tc>
+          <w:tcPr>
+            <w:tcW w:w="1838" w:type="dxa"/>
+          </w:tcPr>
+          <w:p>
+            <w:pPr>
+              <w:rPr>
+                <w:b/>
+              </w:rPr>
+            </w:pPr>
+            <w:r>
+              <w:rPr>
+                <w:b/>
+              </w:rPr>
+              <w:t>URL</w:t>
+            </w:r>
+          </w:p>
+        </w:tc>
+        <w:tc>
+          <w:tcPr>
+            <w:tcW w:w="6792" w:type="dxa"/>
+          </w:tcPr>
+          <w:p>
+            <w:pPr>
+              <w:rPr>
+                <w:b/>
+              </w:rPr>
+            </w:pPr>
+            <w:r>
+              <w:rPr>
+                <w:b/>
+              </w:rPr>
+              <w:t>/</w:t>
+            </w:r>
+            <w:r>
+              <w:rPr>
+                <w:b/>
+              </w:rPr>
+              <w:t>inox</w:t>
+            </w:r>
+          </w:p>
+        </w:tc>
+      </w:tr>
+      <w:tr>
+        <w:trPr>
+          <w:cnfStyle w:val="000000100000" w:firstRow="0" w:lastRow="0" w:firstColumn="0" w:lastColumn="0" w:oddVBand="0" w:evenVBand="0" w:oddHBand="1" w:evenHBand="0" w:firstRowFirstColumn="0" w:firstRowLastColumn="0" w:lastRowFirstColumn="0" w:lastRowLastColumn="0"/>
+        </w:trPr>
+        <w:tc>
+          <w:tcPr>
+            <w:tcW w:w="1838" w:type="dxa"/>
+          </w:tcPr>
+          <w:p>
+            <w:pPr>
+              <w:rPr>
+                <w:b/>
+              </w:rPr>
+            </w:pPr>
+            <w:r>
+              <w:rPr>
+                <w:b/>
+              </w:rPr>
+              <w:t>Paramètres d’URL</w:t>
+            </w:r>
+          </w:p>
+        </w:tc>
+        <w:tc>
+          <w:tcPr>
+            <w:tcW w:w="6792" w:type="dxa"/>
+          </w:tcPr>
+          <w:p>
+            <w:r>
+              <w:t>Sans paramètre</w:t>
+            </w:r>
+          </w:p>
+        </w:tc>
+      </w:tr>
+      <w:tr>
+        <w:tc>
+          <w:tcPr>
+            <w:tcW w:w="1838" w:type="dxa"/>
+          </w:tcPr>
+          <w:p>
+            <w:pPr>
+              <w:rPr>
+                <w:b/>
+              </w:rPr>
+            </w:pPr>
+            <w:r>
+              <w:rPr>
+                <w:b/>
+              </w:rPr>
+              <w:t>Corps de requête</w:t>
+            </w:r>
+          </w:p>
+        </w:tc>
+        <w:tc>
+          <w:tcPr>
+            <w:tcW w:w="6792" w:type="dxa"/>
+          </w:tcPr>
+          <w:p>
+            <w:r>
+              <w:t>Sans corps de requête</w:t>
+            </w:r>
+          </w:p>
+        </w:tc>
+      </w:tr>
+      <w:tr>
+        <w:trPr>
+          <w:cnfStyle w:val="000000100000" w:firstRow="0" w:lastRow="0" w:firstColumn="0" w:lastColumn="0" w:oddVBand="0" w:evenVBand="0" w:oddHBand="1" w:evenHBand="0" w:firstRowFirstColumn="0" w:firstRowLastColumn="0" w:lastRowFirstColumn="0" w:lastRowLastColumn="0"/>
+        </w:trPr>
+        <w:tc>
+          <w:tcPr>
+            <w:tcW w:w="1838" w:type="dxa"/>
+          </w:tcPr>
+          <w:p>
+            <w:pPr>
+              <w:rPr>
+                <w:b/>
+              </w:rPr>
+            </w:pPr>
+            <w:r>
+              <w:rPr>
+                <w:b/>
+              </w:rPr>
+              <w:t>Type de réponse</w:t>
+            </w:r>
+          </w:p>
+        </w:tc>
+        <w:tc>
+          <w:tcPr>
+            <w:tcW w:w="6792" w:type="dxa"/>
+          </w:tcPr>
+          <w:p>
+            <w:pPr>
+              <w:pStyle w:val="Paragraphedeliste"/>
+              <w:numPr>
+                <w:ilvl w:val="0"/>
+                <w:numId w:val="9"/>
+              </w:numPr>
+            </w:pPr>
+            <w:r>
+              <w:t>Objet Json</w:t>
+            </w:r>
+          </w:p>
+        </w:tc>
+      </w:tr>
+      <w:tr>
+        <w:tc>
+          <w:tcPr>
+            <w:tcW w:w="1838" w:type="dxa"/>
+          </w:tcPr>
+          <w:p>
+            <w:pPr>
+              <w:rPr>
+                <w:b/>
+              </w:rPr>
+            </w:pPr>
+            <w:r>
+              <w:rPr>
+                <w:b/>
+              </w:rPr>
+              <w:t>Succès</w:t>
+            </w:r>
+          </w:p>
+        </w:tc>
+        <w:tc>
+          <w:tcPr>
+            <w:tcW w:w="6792" w:type="dxa"/>
+          </w:tcPr>
+          <w:p>
+            <w:pPr>
+              <w:pStyle w:val="Paragraphedeliste"/>
+              <w:numPr>
+                <w:ilvl w:val="0"/>
+                <w:numId w:val="4"/>
+              </w:numPr>
+            </w:pPr>
+            <w:r>
+              <w:t>200 Succèes</w:t>
+            </w:r>
+          </w:p>
+        </w:tc>
+      </w:tr>
+      <w:tr>
+        <w:trPr>
+          <w:cnfStyle w:val="000000100000" w:firstRow="0" w:lastRow="0" w:firstColumn="0" w:lastColumn="0" w:oddVBand="0" w:evenVBand="0" w:oddHBand="1" w:evenHBand="0" w:firstRowFirstColumn="0" w:firstRowLastColumn="0" w:lastRowFirstColumn="0" w:lastRowLastColumn="0"/>
+        </w:trPr>
+        <w:tc>
+          <w:tcPr>
+            <w:tcW w:w="1838" w:type="dxa"/>
+          </w:tcPr>
+          <w:p>
+            <w:pPr>
+              <w:rPr>
+                <w:b/>
+              </w:rPr>
+            </w:pPr>
+            <w:r>
+              <w:rPr>
+                <w:b/>
+              </w:rPr>
+              <w:t>Échec</w:t>
+            </w:r>
+          </w:p>
+        </w:tc>
+        <w:tc>
+          <w:tcPr>
+            <w:tcW w:w="6792" w:type="dxa"/>
+          </w:tcPr>
+          <w:p>
+            <w:pPr>
+              <w:pStyle w:val="Paragraphedeliste"/>
+              <w:numPr>
+                <w:ilvl w:val="0"/>
+                <w:numId w:val="4"/>
+              </w:numPr>
+            </w:pPr>
+            <w:r>
+              <w:t>404 N’existe pas.</w:t>
+            </w:r>
+          </w:p>
+          <w:p>
+            <w:pPr>
+              <w:pStyle w:val="Paragraphedeliste"/>
+              <w:numPr>
+                <w:ilvl w:val="0"/>
+                <w:numId w:val="4"/>
+              </w:numPr>
+            </w:pPr>
+            <w:r>
+              <w:t>500 Serveur indisponible.</w:t>
+            </w:r>
+          </w:p>
+        </w:tc>
+      </w:tr>
+    </w:tbl>
+    <w:p/>
+    <w:tbl>
+      <w:tblPr>
+        <w:tblStyle w:val="TableauGrille4-Accentuation1"/>
+        <w:tblW w:w="0" w:type="auto"/>
+        <w:tblLook w:val="0400" w:firstRow="0" w:lastRow="0" w:firstColumn="0" w:lastColumn="0" w:noHBand="0" w:noVBand="1"/>
+      </w:tblPr>
+      <w:tblGrid>
+        <w:gridCol w:w="1838"/>
+        <w:gridCol w:w="6792"/>
+      </w:tblGrid>
+      <w:tr>
+        <w:trPr>
+          <w:cnfStyle w:val="000000100000" w:firstRow="0" w:lastRow="0" w:firstColumn="0" w:lastColumn="0" w:oddVBand="0" w:evenVBand="0" w:oddHBand="1" w:evenHBand="0" w:firstRowFirstColumn="0" w:firstRowLastColumn="0" w:lastRowFirstColumn="0" w:lastRowLastColumn="0"/>
+        </w:trPr>
+        <w:tc>
+          <w:tcPr>
+            <w:tcW w:w="8630" w:type="dxa"/>
+            <w:gridSpan w:val="2"/>
+          </w:tcPr>
+          <w:p>
+            <w:pPr>
+              <w:rPr>
+                <w:b/>
+              </w:rPr>
+            </w:pPr>
+            <w:r>
+              <w:rPr>
+                <w:b/>
+              </w:rPr>
+              <w:t>Location</w:t>
+            </w:r>
+          </w:p>
+        </w:tc>
+      </w:tr>
+      <w:tr>
+        <w:tc>
+          <w:tcPr>
+            <w:tcW w:w="1838" w:type="dxa"/>
+          </w:tcPr>
+          <w:p>
+            <w:pPr>
+              <w:rPr>
+                <w:b/>
+              </w:rPr>
+            </w:pPr>
+            <w:r>
+              <w:rPr>
+                <w:b/>
+              </w:rPr>
+              <w:t>URL</w:t>
+            </w:r>
+          </w:p>
+        </w:tc>
+        <w:tc>
+          <w:tcPr>
+            <w:tcW w:w="6792" w:type="dxa"/>
+          </w:tcPr>
+          <w:p>
+            <w:pPr>
+              <w:rPr>
+                <w:b/>
+              </w:rPr>
+            </w:pPr>
+            <w:r>
+              <w:rPr>
+                <w:b/>
+              </w:rPr>
+              <w:t>/</w:t>
+            </w:r>
+            <w:r>
+              <w:rPr>
+                <w:b/>
+              </w:rPr>
+              <w:t>location</w:t>
+            </w:r>
+          </w:p>
+        </w:tc>
+      </w:tr>
+      <w:tr>
+        <w:trPr>
+          <w:cnfStyle w:val="000000100000" w:firstRow="0" w:lastRow="0" w:firstColumn="0" w:lastColumn="0" w:oddVBand="0" w:evenVBand="0" w:oddHBand="1" w:evenHBand="0" w:firstRowFirstColumn="0" w:firstRowLastColumn="0" w:lastRowFirstColumn="0" w:lastRowLastColumn="0"/>
+        </w:trPr>
+        <w:tc>
+          <w:tcPr>
+            <w:tcW w:w="1838" w:type="dxa"/>
+          </w:tcPr>
+          <w:p>
+            <w:pPr>
+              <w:rPr>
+                <w:b/>
+              </w:rPr>
+            </w:pPr>
+            <w:r>
+              <w:rPr>
+                <w:b/>
+              </w:rPr>
+              <w:t>Paramètres d’URL</w:t>
+            </w:r>
+          </w:p>
+        </w:tc>
+        <w:tc>
+          <w:tcPr>
+            <w:tcW w:w="6792" w:type="dxa"/>
+          </w:tcPr>
+          <w:p>
+            <w:r>
+              <w:t>Sans paramètre</w:t>
+            </w:r>
+          </w:p>
+        </w:tc>
+      </w:tr>
+      <w:tr>
+        <w:tc>
+          <w:tcPr>
+            <w:tcW w:w="1838" w:type="dxa"/>
+          </w:tcPr>
+          <w:p>
+            <w:pPr>
+              <w:rPr>
+                <w:b/>
+              </w:rPr>
+            </w:pPr>
+            <w:r>
+              <w:rPr>
+                <w:b/>
+              </w:rPr>
+              <w:t>Corps de requête</w:t>
+            </w:r>
+          </w:p>
+        </w:tc>
+        <w:tc>
+          <w:tcPr>
+            <w:tcW w:w="6792" w:type="dxa"/>
+          </w:tcPr>
+          <w:p>
+            <w:r>
+              <w:t>Sans corps de requête</w:t>
+            </w:r>
+          </w:p>
+        </w:tc>
+      </w:tr>
+      <w:tr>
+        <w:trPr>
+          <w:cnfStyle w:val="000000100000" w:firstRow="0" w:lastRow="0" w:firstColumn="0" w:lastColumn="0" w:oddVBand="0" w:evenVBand="0" w:oddHBand="1" w:evenHBand="0" w:firstRowFirstColumn="0" w:firstRowLastColumn="0" w:lastRowFirstColumn="0" w:lastRowLastColumn="0"/>
+        </w:trPr>
+        <w:tc>
+          <w:tcPr>
+            <w:tcW w:w="1838" w:type="dxa"/>
+          </w:tcPr>
+          <w:p>
+            <w:pPr>
+              <w:rPr>
+                <w:b/>
+              </w:rPr>
+            </w:pPr>
+            <w:r>
+              <w:rPr>
+                <w:b/>
+              </w:rPr>
+              <w:t>Type de réponse</w:t>
+            </w:r>
+          </w:p>
+        </w:tc>
+        <w:tc>
+          <w:tcPr>
+            <w:tcW w:w="6792" w:type="dxa"/>
+          </w:tcPr>
+          <w:p>
+            <w:pPr>
+              <w:pStyle w:val="Paragraphedeliste"/>
+              <w:numPr>
+                <w:ilvl w:val="0"/>
+                <w:numId w:val="9"/>
+              </w:numPr>
+            </w:pPr>
+            <w:r>
+              <w:t>Objet Json</w:t>
+            </w:r>
+          </w:p>
+        </w:tc>
+      </w:tr>
+      <w:tr>
+        <w:tc>
+          <w:tcPr>
+            <w:tcW w:w="1838" w:type="dxa"/>
+          </w:tcPr>
+          <w:p>
+            <w:pPr>
+              <w:rPr>
+                <w:b/>
+              </w:rPr>
+            </w:pPr>
+            <w:r>
+              <w:rPr>
+                <w:b/>
+              </w:rPr>
+              <w:t>Succès</w:t>
+            </w:r>
+          </w:p>
+        </w:tc>
+        <w:tc>
+          <w:tcPr>
+            <w:tcW w:w="6792" w:type="dxa"/>
+          </w:tcPr>
+          <w:p>
+            <w:pPr>
+              <w:pStyle w:val="Paragraphedeliste"/>
+              <w:numPr>
+                <w:ilvl w:val="0"/>
+                <w:numId w:val="4"/>
+              </w:numPr>
+            </w:pPr>
+            <w:r>
+              <w:t>200 Succèes</w:t>
+            </w:r>
+          </w:p>
+        </w:tc>
+      </w:tr>
+      <w:tr>
+        <w:trPr>
+          <w:cnfStyle w:val="000000100000" w:firstRow="0" w:lastRow="0" w:firstColumn="0" w:lastColumn="0" w:oddVBand="0" w:evenVBand="0" w:oddHBand="1" w:evenHBand="0" w:firstRowFirstColumn="0" w:firstRowLastColumn="0" w:lastRowFirstColumn="0" w:lastRowLastColumn="0"/>
+        </w:trPr>
+        <w:tc>
+          <w:tcPr>
+            <w:tcW w:w="1838" w:type="dxa"/>
+          </w:tcPr>
+          <w:p>
+            <w:pPr>
+              <w:rPr>
+                <w:b/>
+              </w:rPr>
+            </w:pPr>
+            <w:r>
+              <w:rPr>
+                <w:b/>
+              </w:rPr>
+              <w:t>Échec</w:t>
+            </w:r>
+          </w:p>
+        </w:tc>
+        <w:tc>
+          <w:tcPr>
+            <w:tcW w:w="6792" w:type="dxa"/>
+          </w:tcPr>
+          <w:p>
+            <w:pPr>
+              <w:pStyle w:val="Paragraphedeliste"/>
+              <w:numPr>
+                <w:ilvl w:val="0"/>
+                <w:numId w:val="4"/>
+              </w:numPr>
+            </w:pPr>
+            <w:r>
+              <w:t>404 N’existe pas.</w:t>
+            </w:r>
+          </w:p>
+          <w:p>
+            <w:pPr>
+              <w:pStyle w:val="Paragraphedeliste"/>
+              <w:numPr>
+                <w:ilvl w:val="0"/>
+                <w:numId w:val="4"/>
+              </w:numPr>
+            </w:pPr>
+            <w:r>
+              <w:t>500 Serveur indisponible.</w:t>
+            </w:r>
+          </w:p>
+        </w:tc>
+      </w:tr>
+    </w:tbl>
+    <w:p/>
+    <w:p/>
     <w:p/>
     <w:p>
       <w:pPr>
@@ -3389,6 +4875,7 @@
       </w:pPr>
       <w:bookmarkStart w:id="9" w:name="_Toc499193269"/>
       <w:r>
+        <w:lastRenderedPageBreak/>
         <w:t>Applications Clientes</w:t>
       </w:r>
       <w:bookmarkEnd w:id="9"/>
@@ -3649,7 +5136,6 @@
           </w:tcPr>
           <w:p>
             <w:r>
-              <w:lastRenderedPageBreak/>
               <w:t>Prototype (si nécessaire)</w:t>
             </w:r>
           </w:p>
@@ -3682,7 +5168,7 @@
 </file>
 
 <file path=word/endnotes.xml><?xml version="1.0" encoding="utf-8"?>
-<w:endnotes xmlns:wpc="http://schemas.microsoft.com/office/word/2010/wordprocessingCanvas" xmlns:cx="http://schemas.microsoft.com/office/drawing/2014/chartex" xmlns:cx1="http://schemas.microsoft.com/office/drawing/2015/9/8/chartex" xmlns:mc="http://schemas.openxmlformats.org/markup-compatibility/2006" xmlns:o="urn:schemas-microsoft-com:office:office" xmlns:r="http://schemas.openxmlformats.org/officeDocument/2006/relationships" xmlns:m="http://schemas.openxmlformats.org/officeDocument/2006/math" xmlns:v="urn:schemas-microsoft-com:vml" xmlns:wp14="http://schemas.microsoft.com/office/word/2010/wordprocessingDrawing" xmlns:wp="http://schemas.openxmlformats.org/drawingml/2006/wordprocessingDrawing" xmlns:w10="urn:schemas-microsoft-com:office:word" xmlns:w="http://schemas.openxmlformats.org/wordprocessingml/2006/main" xmlns:w14="http://schemas.microsoft.com/office/word/2010/wordml" xmlns:w15="http://schemas.microsoft.com/office/word/2012/wordml" xmlns:w16se="http://schemas.microsoft.com/office/word/2015/wordml/symex" xmlns:wpg="http://schemas.microsoft.com/office/word/2010/wordprocessingGroup" xmlns:wpi="http://schemas.microsoft.com/office/word/2010/wordprocessingInk" xmlns:wne="http://schemas.microsoft.com/office/word/2006/wordml" xmlns:wps="http://schemas.microsoft.com/office/word/2010/wordprocessingShape" mc:Ignorable="w14 w15 w16se wp14">
+<w:endnotes xmlns:wpc="http://schemas.microsoft.com/office/word/2010/wordprocessingCanvas" xmlns:cx="http://schemas.microsoft.com/office/drawing/2014/chartex" xmlns:cx1="http://schemas.microsoft.com/office/drawing/2015/9/8/chartex" xmlns:cx2="http://schemas.microsoft.com/office/drawing/2015/10/21/chartex" xmlns:cx3="http://schemas.microsoft.com/office/drawing/2016/5/9/chartex" xmlns:cx4="http://schemas.microsoft.com/office/drawing/2016/5/10/chartex" xmlns:cx5="http://schemas.microsoft.com/office/drawing/2016/5/11/chartex" xmlns:cx6="http://schemas.microsoft.com/office/drawing/2016/5/12/chartex" xmlns:cx7="http://schemas.microsoft.com/office/drawing/2016/5/13/chartex" xmlns:cx8="http://schemas.microsoft.com/office/drawing/2016/5/14/chartex" xmlns:mc="http://schemas.openxmlformats.org/markup-compatibility/2006" xmlns:aink="http://schemas.microsoft.com/office/drawing/2016/ink" xmlns:am3d="http://schemas.microsoft.com/office/drawing/2017/model3d" xmlns:o="urn:schemas-microsoft-com:office:office" xmlns:r="http://schemas.openxmlformats.org/officeDocument/2006/relationships" xmlns:m="http://schemas.openxmlformats.org/officeDocument/2006/math" xmlns:v="urn:schemas-microsoft-com:vml" xmlns:wp14="http://schemas.microsoft.com/office/word/2010/wordprocessingDrawing" xmlns:wp="http://schemas.openxmlformats.org/drawingml/2006/wordprocessingDrawing" xmlns:w10="urn:schemas-microsoft-com:office:word" xmlns:w="http://schemas.openxmlformats.org/wordprocessingml/2006/main" xmlns:w14="http://schemas.microsoft.com/office/word/2010/wordml" xmlns:w15="http://schemas.microsoft.com/office/word/2012/wordml" xmlns:w16cid="http://schemas.microsoft.com/office/word/2016/wordml/cid" xmlns:w16se="http://schemas.microsoft.com/office/word/2015/wordml/symex" xmlns:wpg="http://schemas.microsoft.com/office/word/2010/wordprocessingGroup" xmlns:wpi="http://schemas.microsoft.com/office/word/2010/wordprocessingInk" xmlns:wne="http://schemas.microsoft.com/office/word/2006/wordml" xmlns:wps="http://schemas.microsoft.com/office/word/2010/wordprocessingShape" mc:Ignorable="w14 w15 w16se w16cid wp14">
   <w:endnote w:type="separator" w:id="-1">
     <w:p>
       <w:pPr>
@@ -3707,7 +5193,7 @@
 </file>
 
 <file path=word/footer1.xml><?xml version="1.0" encoding="utf-8"?>
-<w:ftr xmlns:wpc="http://schemas.microsoft.com/office/word/2010/wordprocessingCanvas" xmlns:cx="http://schemas.microsoft.com/office/drawing/2014/chartex" xmlns:cx1="http://schemas.microsoft.com/office/drawing/2015/9/8/chartex" xmlns:mc="http://schemas.openxmlformats.org/markup-compatibility/2006" xmlns:o="urn:schemas-microsoft-com:office:office" xmlns:r="http://schemas.openxmlformats.org/officeDocument/2006/relationships" xmlns:m="http://schemas.openxmlformats.org/officeDocument/2006/math" xmlns:v="urn:schemas-microsoft-com:vml" xmlns:wp14="http://schemas.microsoft.com/office/word/2010/wordprocessingDrawing" xmlns:wp="http://schemas.openxmlformats.org/drawingml/2006/wordprocessingDrawing" xmlns:w10="urn:schemas-microsoft-com:office:word" xmlns:w="http://schemas.openxmlformats.org/wordprocessingml/2006/main" xmlns:w14="http://schemas.microsoft.com/office/word/2010/wordml" xmlns:w15="http://schemas.microsoft.com/office/word/2012/wordml" xmlns:w16se="http://schemas.microsoft.com/office/word/2015/wordml/symex" xmlns:wpg="http://schemas.microsoft.com/office/word/2010/wordprocessingGroup" xmlns:wpi="http://schemas.microsoft.com/office/word/2010/wordprocessingInk" xmlns:wne="http://schemas.microsoft.com/office/word/2006/wordml" xmlns:wps="http://schemas.microsoft.com/office/word/2010/wordprocessingShape" mc:Ignorable="w14 w15 w16se wp14">
+<w:ftr xmlns:wpc="http://schemas.microsoft.com/office/word/2010/wordprocessingCanvas" xmlns:cx="http://schemas.microsoft.com/office/drawing/2014/chartex" xmlns:cx1="http://schemas.microsoft.com/office/drawing/2015/9/8/chartex" xmlns:cx2="http://schemas.microsoft.com/office/drawing/2015/10/21/chartex" xmlns:cx3="http://schemas.microsoft.com/office/drawing/2016/5/9/chartex" xmlns:cx4="http://schemas.microsoft.com/office/drawing/2016/5/10/chartex" xmlns:cx5="http://schemas.microsoft.com/office/drawing/2016/5/11/chartex" xmlns:cx6="http://schemas.microsoft.com/office/drawing/2016/5/12/chartex" xmlns:cx7="http://schemas.microsoft.com/office/drawing/2016/5/13/chartex" xmlns:cx8="http://schemas.microsoft.com/office/drawing/2016/5/14/chartex" xmlns:mc="http://schemas.openxmlformats.org/markup-compatibility/2006" xmlns:aink="http://schemas.microsoft.com/office/drawing/2016/ink" xmlns:am3d="http://schemas.microsoft.com/office/drawing/2017/model3d" xmlns:o="urn:schemas-microsoft-com:office:office" xmlns:r="http://schemas.openxmlformats.org/officeDocument/2006/relationships" xmlns:m="http://schemas.openxmlformats.org/officeDocument/2006/math" xmlns:v="urn:schemas-microsoft-com:vml" xmlns:wp14="http://schemas.microsoft.com/office/word/2010/wordprocessingDrawing" xmlns:wp="http://schemas.openxmlformats.org/drawingml/2006/wordprocessingDrawing" xmlns:w10="urn:schemas-microsoft-com:office:word" xmlns:w="http://schemas.openxmlformats.org/wordprocessingml/2006/main" xmlns:w14="http://schemas.microsoft.com/office/word/2010/wordml" xmlns:w15="http://schemas.microsoft.com/office/word/2012/wordml" xmlns:w16cid="http://schemas.microsoft.com/office/word/2016/wordml/cid" xmlns:w16se="http://schemas.microsoft.com/office/word/2015/wordml/symex" xmlns:wpg="http://schemas.microsoft.com/office/word/2010/wordprocessingGroup" xmlns:wpi="http://schemas.microsoft.com/office/word/2010/wordprocessingInk" xmlns:wne="http://schemas.microsoft.com/office/word/2006/wordml" xmlns:wps="http://schemas.microsoft.com/office/word/2010/wordprocessingShape" mc:Ignorable="w14 w15 w16se w16cid wp14">
   <w:p>
     <w:pPr>
       <w:pStyle w:val="Pieddepage"/>
@@ -3806,7 +5292,7 @@
 </file>
 
 <file path=word/footnotes.xml><?xml version="1.0" encoding="utf-8"?>
-<w:footnotes xmlns:wpc="http://schemas.microsoft.com/office/word/2010/wordprocessingCanvas" xmlns:cx="http://schemas.microsoft.com/office/drawing/2014/chartex" xmlns:cx1="http://schemas.microsoft.com/office/drawing/2015/9/8/chartex" xmlns:mc="http://schemas.openxmlformats.org/markup-compatibility/2006" xmlns:o="urn:schemas-microsoft-com:office:office" xmlns:r="http://schemas.openxmlformats.org/officeDocument/2006/relationships" xmlns:m="http://schemas.openxmlformats.org/officeDocument/2006/math" xmlns:v="urn:schemas-microsoft-com:vml" xmlns:wp14="http://schemas.microsoft.com/office/word/2010/wordprocessingDrawing" xmlns:wp="http://schemas.openxmlformats.org/drawingml/2006/wordprocessingDrawing" xmlns:w10="urn:schemas-microsoft-com:office:word" xmlns:w="http://schemas.openxmlformats.org/wordprocessingml/2006/main" xmlns:w14="http://schemas.microsoft.com/office/word/2010/wordml" xmlns:w15="http://schemas.microsoft.com/office/word/2012/wordml" xmlns:w16se="http://schemas.microsoft.com/office/word/2015/wordml/symex" xmlns:wpg="http://schemas.microsoft.com/office/word/2010/wordprocessingGroup" xmlns:wpi="http://schemas.microsoft.com/office/word/2010/wordprocessingInk" xmlns:wne="http://schemas.microsoft.com/office/word/2006/wordml" xmlns:wps="http://schemas.microsoft.com/office/word/2010/wordprocessingShape" mc:Ignorable="w14 w15 w16se wp14">
+<w:footnotes xmlns:wpc="http://schemas.microsoft.com/office/word/2010/wordprocessingCanvas" xmlns:cx="http://schemas.microsoft.com/office/drawing/2014/chartex" xmlns:cx1="http://schemas.microsoft.com/office/drawing/2015/9/8/chartex" xmlns:cx2="http://schemas.microsoft.com/office/drawing/2015/10/21/chartex" xmlns:cx3="http://schemas.microsoft.com/office/drawing/2016/5/9/chartex" xmlns:cx4="http://schemas.microsoft.com/office/drawing/2016/5/10/chartex" xmlns:cx5="http://schemas.microsoft.com/office/drawing/2016/5/11/chartex" xmlns:cx6="http://schemas.microsoft.com/office/drawing/2016/5/12/chartex" xmlns:cx7="http://schemas.microsoft.com/office/drawing/2016/5/13/chartex" xmlns:cx8="http://schemas.microsoft.com/office/drawing/2016/5/14/chartex" xmlns:mc="http://schemas.openxmlformats.org/markup-compatibility/2006" xmlns:aink="http://schemas.microsoft.com/office/drawing/2016/ink" xmlns:am3d="http://schemas.microsoft.com/office/drawing/2017/model3d" xmlns:o="urn:schemas-microsoft-com:office:office" xmlns:r="http://schemas.openxmlformats.org/officeDocument/2006/relationships" xmlns:m="http://schemas.openxmlformats.org/officeDocument/2006/math" xmlns:v="urn:schemas-microsoft-com:vml" xmlns:wp14="http://schemas.microsoft.com/office/word/2010/wordprocessingDrawing" xmlns:wp="http://schemas.openxmlformats.org/drawingml/2006/wordprocessingDrawing" xmlns:w10="urn:schemas-microsoft-com:office:word" xmlns:w="http://schemas.openxmlformats.org/wordprocessingml/2006/main" xmlns:w14="http://schemas.microsoft.com/office/word/2010/wordml" xmlns:w15="http://schemas.microsoft.com/office/word/2012/wordml" xmlns:w16cid="http://schemas.microsoft.com/office/word/2016/wordml/cid" xmlns:w16se="http://schemas.microsoft.com/office/word/2015/wordml/symex" xmlns:wpg="http://schemas.microsoft.com/office/word/2010/wordprocessingGroup" xmlns:wpi="http://schemas.microsoft.com/office/word/2010/wordprocessingInk" xmlns:wne="http://schemas.microsoft.com/office/word/2006/wordml" xmlns:wps="http://schemas.microsoft.com/office/word/2010/wordprocessingShape" mc:Ignorable="w14 w15 w16se w16cid wp14">
   <w:footnote w:type="separator" w:id="-1">
     <w:p>
       <w:pPr>
@@ -3831,7 +5317,7 @@
 </file>
 
 <file path=word/header1.xml><?xml version="1.0" encoding="utf-8"?>
-<w:hdr xmlns:wpc="http://schemas.microsoft.com/office/word/2010/wordprocessingCanvas" xmlns:cx="http://schemas.microsoft.com/office/drawing/2014/chartex" xmlns:cx1="http://schemas.microsoft.com/office/drawing/2015/9/8/chartex" xmlns:mc="http://schemas.openxmlformats.org/markup-compatibility/2006" xmlns:o="urn:schemas-microsoft-com:office:office" xmlns:r="http://schemas.openxmlformats.org/officeDocument/2006/relationships" xmlns:m="http://schemas.openxmlformats.org/officeDocument/2006/math" xmlns:v="urn:schemas-microsoft-com:vml" xmlns:wp14="http://schemas.microsoft.com/office/word/2010/wordprocessingDrawing" xmlns:wp="http://schemas.openxmlformats.org/drawingml/2006/wordprocessingDrawing" xmlns:w10="urn:schemas-microsoft-com:office:word" xmlns:w="http://schemas.openxmlformats.org/wordprocessingml/2006/main" xmlns:w14="http://schemas.microsoft.com/office/word/2010/wordml" xmlns:w15="http://schemas.microsoft.com/office/word/2012/wordml" xmlns:w16se="http://schemas.microsoft.com/office/word/2015/wordml/symex" xmlns:wpg="http://schemas.microsoft.com/office/word/2010/wordprocessingGroup" xmlns:wpi="http://schemas.microsoft.com/office/word/2010/wordprocessingInk" xmlns:wne="http://schemas.microsoft.com/office/word/2006/wordml" xmlns:wps="http://schemas.microsoft.com/office/word/2010/wordprocessingShape" mc:Ignorable="w14 w15 w16se wp14">
+<w:hdr xmlns:wpc="http://schemas.microsoft.com/office/word/2010/wordprocessingCanvas" xmlns:cx="http://schemas.microsoft.com/office/drawing/2014/chartex" xmlns:cx1="http://schemas.microsoft.com/office/drawing/2015/9/8/chartex" xmlns:cx2="http://schemas.microsoft.com/office/drawing/2015/10/21/chartex" xmlns:cx3="http://schemas.microsoft.com/office/drawing/2016/5/9/chartex" xmlns:cx4="http://schemas.microsoft.com/office/drawing/2016/5/10/chartex" xmlns:cx5="http://schemas.microsoft.com/office/drawing/2016/5/11/chartex" xmlns:cx6="http://schemas.microsoft.com/office/drawing/2016/5/12/chartex" xmlns:cx7="http://schemas.microsoft.com/office/drawing/2016/5/13/chartex" xmlns:cx8="http://schemas.microsoft.com/office/drawing/2016/5/14/chartex" xmlns:mc="http://schemas.openxmlformats.org/markup-compatibility/2006" xmlns:aink="http://schemas.microsoft.com/office/drawing/2016/ink" xmlns:am3d="http://schemas.microsoft.com/office/drawing/2017/model3d" xmlns:o="urn:schemas-microsoft-com:office:office" xmlns:r="http://schemas.openxmlformats.org/officeDocument/2006/relationships" xmlns:m="http://schemas.openxmlformats.org/officeDocument/2006/math" xmlns:v="urn:schemas-microsoft-com:vml" xmlns:wp14="http://schemas.microsoft.com/office/word/2010/wordprocessingDrawing" xmlns:wp="http://schemas.openxmlformats.org/drawingml/2006/wordprocessingDrawing" xmlns:w10="urn:schemas-microsoft-com:office:word" xmlns:w="http://schemas.openxmlformats.org/wordprocessingml/2006/main" xmlns:w14="http://schemas.microsoft.com/office/word/2010/wordml" xmlns:w15="http://schemas.microsoft.com/office/word/2012/wordml" xmlns:w16cid="http://schemas.microsoft.com/office/word/2016/wordml/cid" xmlns:w16se="http://schemas.microsoft.com/office/word/2015/wordml/symex" xmlns:wpg="http://schemas.microsoft.com/office/word/2010/wordprocessingGroup" xmlns:wpi="http://schemas.microsoft.com/office/word/2010/wordprocessingInk" xmlns:wne="http://schemas.microsoft.com/office/word/2006/wordml" xmlns:wps="http://schemas.microsoft.com/office/word/2010/wordprocessingShape" mc:Ignorable="w14 w15 w16se w16cid wp14">
   <w:p>
     <w:pPr>
       <w:pStyle w:val="En-tte"/>
@@ -3852,7 +5338,7 @@
 </file>
 
 <file path=word/numbering.xml><?xml version="1.0" encoding="utf-8"?>
-<w:numbering xmlns:wpc="http://schemas.microsoft.com/office/word/2010/wordprocessingCanvas" xmlns:cx="http://schemas.microsoft.com/office/drawing/2014/chartex" xmlns:cx1="http://schemas.microsoft.com/office/drawing/2015/9/8/chartex" xmlns:mc="http://schemas.openxmlformats.org/markup-compatibility/2006" xmlns:o="urn:schemas-microsoft-com:office:office" xmlns:r="http://schemas.openxmlformats.org/officeDocument/2006/relationships" xmlns:m="http://schemas.openxmlformats.org/officeDocument/2006/math" xmlns:v="urn:schemas-microsoft-com:vml" xmlns:wp14="http://schemas.microsoft.com/office/word/2010/wordprocessingDrawing" xmlns:wp="http://schemas.openxmlformats.org/drawingml/2006/wordprocessingDrawing" xmlns:w10="urn:schemas-microsoft-com:office:word" xmlns:w="http://schemas.openxmlformats.org/wordprocessingml/2006/main" xmlns:w14="http://schemas.microsoft.com/office/word/2010/wordml" xmlns:w15="http://schemas.microsoft.com/office/word/2012/wordml" xmlns:w16se="http://schemas.microsoft.com/office/word/2015/wordml/symex" xmlns:wpg="http://schemas.microsoft.com/office/word/2010/wordprocessingGroup" xmlns:wpi="http://schemas.microsoft.com/office/word/2010/wordprocessingInk" xmlns:wne="http://schemas.microsoft.com/office/word/2006/wordml" xmlns:wps="http://schemas.microsoft.com/office/word/2010/wordprocessingShape" mc:Ignorable="w14 w15 w16se wp14">
+<w:numbering xmlns:wpc="http://schemas.microsoft.com/office/word/2010/wordprocessingCanvas" xmlns:cx="http://schemas.microsoft.com/office/drawing/2014/chartex" xmlns:cx1="http://schemas.microsoft.com/office/drawing/2015/9/8/chartex" xmlns:cx2="http://schemas.microsoft.com/office/drawing/2015/10/21/chartex" xmlns:cx3="http://schemas.microsoft.com/office/drawing/2016/5/9/chartex" xmlns:cx4="http://schemas.microsoft.com/office/drawing/2016/5/10/chartex" xmlns:cx5="http://schemas.microsoft.com/office/drawing/2016/5/11/chartex" xmlns:cx6="http://schemas.microsoft.com/office/drawing/2016/5/12/chartex" xmlns:cx7="http://schemas.microsoft.com/office/drawing/2016/5/13/chartex" xmlns:cx8="http://schemas.microsoft.com/office/drawing/2016/5/14/chartex" xmlns:mc="http://schemas.openxmlformats.org/markup-compatibility/2006" xmlns:aink="http://schemas.microsoft.com/office/drawing/2016/ink" xmlns:am3d="http://schemas.microsoft.com/office/drawing/2017/model3d" xmlns:o="urn:schemas-microsoft-com:office:office" xmlns:r="http://schemas.openxmlformats.org/officeDocument/2006/relationships" xmlns:m="http://schemas.openxmlformats.org/officeDocument/2006/math" xmlns:v="urn:schemas-microsoft-com:vml" xmlns:wp14="http://schemas.microsoft.com/office/word/2010/wordprocessingDrawing" xmlns:wp="http://schemas.openxmlformats.org/drawingml/2006/wordprocessingDrawing" xmlns:w10="urn:schemas-microsoft-com:office:word" xmlns:w="http://schemas.openxmlformats.org/wordprocessingml/2006/main" xmlns:w14="http://schemas.microsoft.com/office/word/2010/wordml" xmlns:w15="http://schemas.microsoft.com/office/word/2012/wordml" xmlns:w16cid="http://schemas.microsoft.com/office/word/2016/wordml/cid" xmlns:w16se="http://schemas.microsoft.com/office/word/2015/wordml/symex" xmlns:wpg="http://schemas.microsoft.com/office/word/2010/wordprocessingGroup" xmlns:wpi="http://schemas.microsoft.com/office/word/2010/wordprocessingInk" xmlns:wne="http://schemas.microsoft.com/office/word/2006/wordml" xmlns:wps="http://schemas.microsoft.com/office/word/2010/wordprocessingShape" mc:Ignorable="w14 w15 w16se w16cid wp14">
   <w:abstractNum w:abstractNumId="0" w15:restartNumberingAfterBreak="0">
     <w:nsid w:val="05484909"/>
     <w:multiLevelType w:val="hybridMultilevel"/>
@@ -4532,6 +6018,119 @@
     </w:lvl>
   </w:abstractNum>
   <w:abstractNum w:abstractNumId="6" w15:restartNumberingAfterBreak="0">
+    <w:nsid w:val="4D3D634B"/>
+    <w:multiLevelType w:val="hybridMultilevel"/>
+    <w:tmpl w:val="076E59FE"/>
+    <w:lvl w:ilvl="0" w:tplc="0C0C0001">
+      <w:start w:val="1"/>
+      <w:numFmt w:val="bullet"/>
+      <w:lvlText w:val=""/>
+      <w:lvlJc w:val="left"/>
+      <w:pPr>
+        <w:ind w:left="720" w:hanging="360"/>
+      </w:pPr>
+      <w:rPr>
+        <w:rFonts w:ascii="Symbol" w:hAnsi="Symbol" w:hint="default"/>
+      </w:rPr>
+    </w:lvl>
+    <w:lvl w:ilvl="1" w:tplc="0C0C0003" w:tentative="1">
+      <w:start w:val="1"/>
+      <w:numFmt w:val="bullet"/>
+      <w:lvlText w:val="o"/>
+      <w:lvlJc w:val="left"/>
+      <w:pPr>
+        <w:ind w:left="1440" w:hanging="360"/>
+      </w:pPr>
+      <w:rPr>
+        <w:rFonts w:ascii="Courier New" w:hAnsi="Courier New" w:cs="Courier New" w:hint="default"/>
+      </w:rPr>
+    </w:lvl>
+    <w:lvl w:ilvl="2" w:tplc="0C0C0005" w:tentative="1">
+      <w:start w:val="1"/>
+      <w:numFmt w:val="bullet"/>
+      <w:lvlText w:val=""/>
+      <w:lvlJc w:val="left"/>
+      <w:pPr>
+        <w:ind w:left="2160" w:hanging="360"/>
+      </w:pPr>
+      <w:rPr>
+        <w:rFonts w:ascii="Wingdings" w:hAnsi="Wingdings" w:hint="default"/>
+      </w:rPr>
+    </w:lvl>
+    <w:lvl w:ilvl="3" w:tplc="0C0C0001" w:tentative="1">
+      <w:start w:val="1"/>
+      <w:numFmt w:val="bullet"/>
+      <w:lvlText w:val=""/>
+      <w:lvlJc w:val="left"/>
+      <w:pPr>
+        <w:ind w:left="2880" w:hanging="360"/>
+      </w:pPr>
+      <w:rPr>
+        <w:rFonts w:ascii="Symbol" w:hAnsi="Symbol" w:hint="default"/>
+      </w:rPr>
+    </w:lvl>
+    <w:lvl w:ilvl="4" w:tplc="0C0C0003" w:tentative="1">
+      <w:start w:val="1"/>
+      <w:numFmt w:val="bullet"/>
+      <w:lvlText w:val="o"/>
+      <w:lvlJc w:val="left"/>
+      <w:pPr>
+        <w:ind w:left="3600" w:hanging="360"/>
+      </w:pPr>
+      <w:rPr>
+        <w:rFonts w:ascii="Courier New" w:hAnsi="Courier New" w:cs="Courier New" w:hint="default"/>
+      </w:rPr>
+    </w:lvl>
+    <w:lvl w:ilvl="5" w:tplc="0C0C0005" w:tentative="1">
+      <w:start w:val="1"/>
+      <w:numFmt w:val="bullet"/>
+      <w:lvlText w:val=""/>
+      <w:lvlJc w:val="left"/>
+      <w:pPr>
+        <w:ind w:left="4320" w:hanging="360"/>
+      </w:pPr>
+      <w:rPr>
+        <w:rFonts w:ascii="Wingdings" w:hAnsi="Wingdings" w:hint="default"/>
+      </w:rPr>
+    </w:lvl>
+    <w:lvl w:ilvl="6" w:tplc="0C0C0001" w:tentative="1">
+      <w:start w:val="1"/>
+      <w:numFmt w:val="bullet"/>
+      <w:lvlText w:val=""/>
+      <w:lvlJc w:val="left"/>
+      <w:pPr>
+        <w:ind w:left="5040" w:hanging="360"/>
+      </w:pPr>
+      <w:rPr>
+        <w:rFonts w:ascii="Symbol" w:hAnsi="Symbol" w:hint="default"/>
+      </w:rPr>
+    </w:lvl>
+    <w:lvl w:ilvl="7" w:tplc="0C0C0003" w:tentative="1">
+      <w:start w:val="1"/>
+      <w:numFmt w:val="bullet"/>
+      <w:lvlText w:val="o"/>
+      <w:lvlJc w:val="left"/>
+      <w:pPr>
+        <w:ind w:left="5760" w:hanging="360"/>
+      </w:pPr>
+      <w:rPr>
+        <w:rFonts w:ascii="Courier New" w:hAnsi="Courier New" w:cs="Courier New" w:hint="default"/>
+      </w:rPr>
+    </w:lvl>
+    <w:lvl w:ilvl="8" w:tplc="0C0C0005" w:tentative="1">
+      <w:start w:val="1"/>
+      <w:numFmt w:val="bullet"/>
+      <w:lvlText w:val=""/>
+      <w:lvlJc w:val="left"/>
+      <w:pPr>
+        <w:ind w:left="6480" w:hanging="360"/>
+      </w:pPr>
+      <w:rPr>
+        <w:rFonts w:ascii="Wingdings" w:hAnsi="Wingdings" w:hint="default"/>
+      </w:rPr>
+    </w:lvl>
+  </w:abstractNum>
+  <w:abstractNum w:abstractNumId="7" w15:restartNumberingAfterBreak="0">
     <w:nsid w:val="504B1731"/>
     <w:multiLevelType w:val="hybridMultilevel"/>
     <w:tmpl w:val="BB704044"/>
@@ -4644,7 +6243,7 @@
       </w:rPr>
     </w:lvl>
   </w:abstractNum>
-  <w:abstractNum w:abstractNumId="7" w15:restartNumberingAfterBreak="0">
+  <w:abstractNum w:abstractNumId="8" w15:restartNumberingAfterBreak="0">
     <w:nsid w:val="59141277"/>
     <w:multiLevelType w:val="hybridMultilevel"/>
     <w:tmpl w:val="0930F10A"/>
@@ -4770,22 +6369,25 @@
     <w:abstractNumId w:val="0"/>
   </w:num>
   <w:num w:numId="5">
-    <w:abstractNumId w:val="7"/>
+    <w:abstractNumId w:val="8"/>
   </w:num>
   <w:num w:numId="6">
     <w:abstractNumId w:val="2"/>
   </w:num>
   <w:num w:numId="7">
-    <w:abstractNumId w:val="6"/>
+    <w:abstractNumId w:val="7"/>
   </w:num>
   <w:num w:numId="8">
     <w:abstractNumId w:val="1"/>
+  </w:num>
+  <w:num w:numId="9">
+    <w:abstractNumId w:val="6"/>
   </w:num>
 </w:numbering>
 </file>
 
 <file path=word/styles.xml><?xml version="1.0" encoding="utf-8"?>
-<w:styles xmlns:mc="http://schemas.openxmlformats.org/markup-compatibility/2006" xmlns:r="http://schemas.openxmlformats.org/officeDocument/2006/relationships" xmlns:w="http://schemas.openxmlformats.org/wordprocessingml/2006/main" xmlns:w14="http://schemas.microsoft.com/office/word/2010/wordml" xmlns:w15="http://schemas.microsoft.com/office/word/2012/wordml" xmlns:w16se="http://schemas.microsoft.com/office/word/2015/wordml/symex" mc:Ignorable="w14 w15 w16se">
+<w:styles xmlns:mc="http://schemas.openxmlformats.org/markup-compatibility/2006" xmlns:r="http://schemas.openxmlformats.org/officeDocument/2006/relationships" xmlns:w="http://schemas.openxmlformats.org/wordprocessingml/2006/main" xmlns:w14="http://schemas.microsoft.com/office/word/2010/wordml" xmlns:w15="http://schemas.microsoft.com/office/word/2012/wordml" xmlns:w16cid="http://schemas.microsoft.com/office/word/2016/wordml/cid" xmlns:w16se="http://schemas.microsoft.com/office/word/2015/wordml/symex" mc:Ignorable="w14 w15 w16se w16cid">
   <w:docDefaults>
     <w:rPrDefault>
       <w:rPr>
@@ -4799,7 +6401,7 @@
       </w:pPr>
     </w:pPrDefault>
   </w:docDefaults>
-  <w:latentStyles w:defLockedState="0" w:defUIPriority="99" w:defSemiHidden="0" w:defUnhideWhenUsed="0" w:defQFormat="0" w:count="371">
+  <w:latentStyles w:defLockedState="0" w:defUIPriority="99" w:defSemiHidden="0" w:defUnhideWhenUsed="0" w:defQFormat="0" w:count="375">
     <w:lsdException w:name="Normal" w:uiPriority="0" w:qFormat="1"/>
     <w:lsdException w:name="heading 1" w:uiPriority="9" w:qFormat="1"/>
     <w:lsdException w:name="heading 2" w:semiHidden="1" w:uiPriority="9" w:unhideWhenUsed="1" w:qFormat="1"/>
@@ -4905,7 +6507,6 @@
     <w:lsdException w:name="HTML Sample" w:semiHidden="1" w:unhideWhenUsed="1"/>
     <w:lsdException w:name="HTML Typewriter" w:semiHidden="1" w:unhideWhenUsed="1"/>
     <w:lsdException w:name="HTML Variable" w:semiHidden="1" w:unhideWhenUsed="1"/>
-    <w:lsdException w:name="Normal Table" w:semiHidden="1" w:unhideWhenUsed="1"/>
     <w:lsdException w:name="annotation subject" w:semiHidden="1" w:unhideWhenUsed="1"/>
     <w:lsdException w:name="No List" w:semiHidden="1" w:unhideWhenUsed="1"/>
     <w:lsdException w:name="Outline List 1" w:semiHidden="1" w:unhideWhenUsed="1"/>
@@ -4949,10 +6550,8 @@
     <w:lsdException w:name="Table Elegant" w:semiHidden="1" w:unhideWhenUsed="1"/>
     <w:lsdException w:name="Table Professional" w:semiHidden="1" w:unhideWhenUsed="1"/>
     <w:lsdException w:name="Table Subtle 1" w:semiHidden="1" w:unhideWhenUsed="1"/>
-    <w:lsdException w:name="Table Subtle 2" w:semiHidden="1" w:unhideWhenUsed="1"/>
     <w:lsdException w:name="Table Web 1" w:semiHidden="1" w:unhideWhenUsed="1"/>
     <w:lsdException w:name="Table Web 2" w:semiHidden="1" w:unhideWhenUsed="1"/>
-    <w:lsdException w:name="Table Web 3" w:semiHidden="1" w:unhideWhenUsed="1"/>
     <w:lsdException w:name="Balloon Text" w:semiHidden="1" w:unhideWhenUsed="1"/>
     <w:lsdException w:name="Table Grid" w:uiPriority="39"/>
     <w:lsdException w:name="Table Theme" w:semiHidden="1" w:unhideWhenUsed="1"/>
@@ -5171,6 +6770,10 @@
     <w:lsdException w:name="List Table 5 Dark Accent 6" w:uiPriority="50"/>
     <w:lsdException w:name="List Table 6 Colorful Accent 6" w:uiPriority="51"/>
     <w:lsdException w:name="List Table 7 Colorful Accent 6" w:uiPriority="52"/>
+    <w:lsdException w:name="Mention" w:semiHidden="1" w:unhideWhenUsed="1"/>
+    <w:lsdException w:name="Smart Hyperlink" w:semiHidden="1" w:unhideWhenUsed="1"/>
+    <w:lsdException w:name="Hashtag" w:semiHidden="1" w:unhideWhenUsed="1"/>
+    <w:lsdException w:name="Unresolved Mention" w:semiHidden="1" w:unhideWhenUsed="1"/>
   </w:latentStyles>
   <w:style w:type="paragraph" w:default="1" w:styleId="Normal">
     <w:name w:val="Normal"/>
@@ -6644,7 +8247,7 @@
 </file>
 
 <file path=customXml/itemProps2.xml><?xml version="1.0" encoding="utf-8"?>
-<ds:datastoreItem xmlns:ds="http://schemas.openxmlformats.org/officeDocument/2006/customXml" ds:itemID="{C7C83FC0-570E-4133-99D0-F25852C395B9}">
+<ds:datastoreItem xmlns:ds="http://schemas.openxmlformats.org/officeDocument/2006/customXml" ds:itemID="{083504D9-7BBB-4E45-A8C5-9AFA08F25AE6}">
   <ds:schemaRefs>
     <ds:schemaRef ds:uri="http://schemas.openxmlformats.org/officeDocument/2006/bibliography"/>
   </ds:schemaRefs>

</xml_diff>